<commit_message>
Mudança de formatação do jupyter
</commit_message>
<xml_diff>
--- a/docs/projeto_sptrans.docx
+++ b/docs/projeto_sptrans.docx
@@ -20,10 +20,11 @@
           <w:sz w:val="24"/>
           <w:szCs w:val="24"/>
         </w:rPr>
-        <w:t xml:space="preserve">Monitoramento do Sistema de Transporte Coletivo para o Município de São Paulo usando Apache </w:t>
+        <w:t>Monitoramento do Sistema de Transporte Coletivo para o Município de São Paulo usando Apache Airflow</w:t>
       </w:r>
-      <w:proofErr w:type="spellStart"/>
-      <w:r>
+    </w:p>
+    <w:p>
+      <w:pPr>
         <w:rPr>
           <w:rFonts w:ascii="Arial" w:hAnsi="Arial" w:cs="Arial"/>
           <w:b/>
@@ -31,19 +32,6 @@
           <w:sz w:val="24"/>
           <w:szCs w:val="24"/>
         </w:rPr>
-        <w:t>Airflow</w:t>
-      </w:r>
-      <w:proofErr w:type="spellEnd"/>
-    </w:p>
-    <w:p>
-      <w:pPr>
-        <w:rPr>
-          <w:rFonts w:ascii="Arial" w:hAnsi="Arial" w:cs="Arial"/>
-          <w:b/>
-          <w:bCs/>
-          <w:sz w:val="24"/>
-          <w:szCs w:val="24"/>
-        </w:rPr>
       </w:pPr>
     </w:p>
     <w:p>
@@ -79,17 +67,9 @@
           <w:sz w:val="24"/>
           <w:szCs w:val="24"/>
         </w:rPr>
-        <w:t>O objetivo desse projeto, é propor uma estrutura de pipeline, para a coleta de dados, visando acompanhar o funcionamento do transporte público, manipular as ferramentas de extração e aplicar os conceitos de KPI</w:t>
+        <w:t>O objetivo desse projeto, é propor uma estrutura de pipeline, para a coleta de dados, visando acompanhar o funcionamento do transporte público, manipular as ferramentas de extração e aplicar os conceitos de KPI. Os dados serão obtidos da API da sptrans(</w:t>
       </w:r>
-      <w:r>
-        <w:rPr>
-          <w:rFonts w:ascii="Arial" w:hAnsi="Arial" w:cs="Arial"/>
-          <w:sz w:val="24"/>
-          <w:szCs w:val="24"/>
-        </w:rPr>
-        <w:t>. Os dados serão obtidos da API da sptrans(</w:t>
-      </w:r>
-      <w:hyperlink r:id="rId5" w:history="1">
+      <w:hyperlink r:id="rId5" w:anchor="docApi-posicao" w:history="1">
         <w:r>
           <w:rPr>
             <w:rStyle w:val="Hyperlink"/>
@@ -114,51 +94,15 @@
           <w:sz w:val="24"/>
           <w:szCs w:val="24"/>
         </w:rPr>
-        <w:t xml:space="preserve">, usando o </w:t>
+        <w:t>, usando o endoint Posição</w:t>
       </w:r>
-      <w:proofErr w:type="spellStart"/>
       <w:r>
         <w:rPr>
           <w:rFonts w:ascii="Arial" w:hAnsi="Arial" w:cs="Arial"/>
           <w:sz w:val="24"/>
           <w:szCs w:val="24"/>
         </w:rPr>
-        <w:t>endoint</w:t>
-      </w:r>
-      <w:proofErr w:type="spellEnd"/>
-      <w:r>
-        <w:rPr>
-          <w:rFonts w:ascii="Arial" w:hAnsi="Arial" w:cs="Arial"/>
-          <w:sz w:val="24"/>
-          <w:szCs w:val="24"/>
-        </w:rPr>
-        <w:t xml:space="preserve"> Posição</w:t>
-      </w:r>
-      <w:r>
-        <w:rPr>
-          <w:rFonts w:ascii="Arial" w:hAnsi="Arial" w:cs="Arial"/>
-          <w:sz w:val="24"/>
-          <w:szCs w:val="24"/>
-        </w:rPr>
-        <w:t xml:space="preserve">, e será carregado em um </w:t>
-      </w:r>
-      <w:proofErr w:type="spellStart"/>
-      <w:r>
-        <w:rPr>
-          <w:rFonts w:ascii="Arial" w:hAnsi="Arial" w:cs="Arial"/>
-          <w:sz w:val="24"/>
-          <w:szCs w:val="24"/>
-        </w:rPr>
-        <w:t>datalake</w:t>
-      </w:r>
-      <w:proofErr w:type="spellEnd"/>
-      <w:r>
-        <w:rPr>
-          <w:rFonts w:ascii="Arial" w:hAnsi="Arial" w:cs="Arial"/>
-          <w:sz w:val="24"/>
-          <w:szCs w:val="24"/>
-        </w:rPr>
-        <w:t>, logo depois serão construídos visualizações sobre os dados obtidos.</w:t>
+        <w:t>, e será carregado em um datalake, logo depois serão construídos visualizações sobre os dados obtidos.</w:t>
       </w:r>
     </w:p>
     <w:p>
@@ -177,25 +121,7 @@
           <w:sz w:val="24"/>
           <w:szCs w:val="24"/>
         </w:rPr>
-        <w:t xml:space="preserve">Será feito um </w:t>
-      </w:r>
-      <w:proofErr w:type="spellStart"/>
-      <w:r>
-        <w:rPr>
-          <w:rFonts w:ascii="Arial" w:hAnsi="Arial" w:cs="Arial"/>
-          <w:sz w:val="24"/>
-          <w:szCs w:val="24"/>
-        </w:rPr>
-        <w:t>webscraping</w:t>
-      </w:r>
-      <w:proofErr w:type="spellEnd"/>
-      <w:r>
-        <w:rPr>
-          <w:rFonts w:ascii="Arial" w:hAnsi="Arial" w:cs="Arial"/>
-          <w:sz w:val="24"/>
-          <w:szCs w:val="24"/>
-        </w:rPr>
-        <w:t xml:space="preserve"> no site (</w:t>
+        <w:t>Será feito um webscraping no site (</w:t>
       </w:r>
       <w:hyperlink r:id="rId6" w:history="1">
         <w:r>
@@ -261,16 +187,8 @@
         <w:rPr>
           <w:rFonts w:ascii="Arial" w:hAnsi="Arial" w:cs="Arial"/>
         </w:rPr>
-        <w:t xml:space="preserve">Apache </w:t>
+        <w:t>Apache Airflow</w:t>
       </w:r>
-      <w:proofErr w:type="spellStart"/>
-      <w:r>
-        <w:rPr>
-          <w:rFonts w:ascii="Arial" w:hAnsi="Arial" w:cs="Arial"/>
-        </w:rPr>
-        <w:t>Airflow</w:t>
-      </w:r>
-      <w:proofErr w:type="spellEnd"/>
       <w:r>
         <w:rPr>
           <w:rFonts w:ascii="Arial" w:hAnsi="Arial" w:cs="Arial"/>
@@ -319,21 +237,7 @@
         <w:rPr>
           <w:rFonts w:ascii="Arial" w:hAnsi="Arial" w:cs="Arial"/>
         </w:rPr>
-        <w:t xml:space="preserve">data </w:t>
-      </w:r>
-      <w:proofErr w:type="spellStart"/>
-      <w:r>
-        <w:rPr>
-          <w:rFonts w:ascii="Arial" w:hAnsi="Arial" w:cs="Arial"/>
-        </w:rPr>
-        <w:t>lake</w:t>
-      </w:r>
-      <w:proofErr w:type="spellEnd"/>
-      <w:r>
-        <w:rPr>
-          <w:rFonts w:ascii="Arial" w:hAnsi="Arial" w:cs="Arial"/>
-        </w:rPr>
-        <w:t xml:space="preserve">, </w:t>
+        <w:t xml:space="preserve">data lake, </w:t>
       </w:r>
     </w:p>
     <w:p>
@@ -352,21 +256,7 @@
         <w:rPr>
           <w:rFonts w:ascii="Arial" w:hAnsi="Arial" w:cs="Arial"/>
         </w:rPr>
-        <w:t xml:space="preserve">apache </w:t>
-      </w:r>
-      <w:proofErr w:type="spellStart"/>
-      <w:r>
-        <w:rPr>
-          <w:rFonts w:ascii="Arial" w:hAnsi="Arial" w:cs="Arial"/>
-        </w:rPr>
-        <w:t>spark</w:t>
-      </w:r>
-      <w:proofErr w:type="spellEnd"/>
-      <w:r>
-        <w:rPr>
-          <w:rFonts w:ascii="Arial" w:hAnsi="Arial" w:cs="Arial"/>
-        </w:rPr>
-        <w:t xml:space="preserve"> para a manipulação de dados</w:t>
+        <w:t>apache spark para a manipulação de dados</w:t>
       </w:r>
     </w:p>
     <w:p>
@@ -381,33 +271,11 @@
           <w:rFonts w:ascii="Arial" w:hAnsi="Arial" w:cs="Arial"/>
         </w:rPr>
       </w:pPr>
-      <w:proofErr w:type="spellStart"/>
       <w:r>
         <w:rPr>
           <w:rFonts w:ascii="Arial" w:hAnsi="Arial" w:cs="Arial"/>
         </w:rPr>
-        <w:t>dash</w:t>
-      </w:r>
-      <w:proofErr w:type="spellEnd"/>
-      <w:r>
-        <w:rPr>
-          <w:rFonts w:ascii="Arial" w:hAnsi="Arial" w:cs="Arial"/>
-        </w:rPr>
-        <w:t xml:space="preserve"> e </w:t>
-      </w:r>
-      <w:proofErr w:type="spellStart"/>
-      <w:r>
-        <w:rPr>
-          <w:rFonts w:ascii="Arial" w:hAnsi="Arial" w:cs="Arial"/>
-        </w:rPr>
-        <w:t>plotly</w:t>
-      </w:r>
-      <w:proofErr w:type="spellEnd"/>
-      <w:r>
-        <w:rPr>
-          <w:rFonts w:ascii="Arial" w:hAnsi="Arial" w:cs="Arial"/>
-        </w:rPr>
-        <w:t xml:space="preserve"> </w:t>
+        <w:t xml:space="preserve">dash e plotly </w:t>
       </w:r>
       <w:r>
         <w:rPr>
@@ -512,21 +380,7 @@
         <w:rPr>
           <w:rFonts w:ascii="Arial" w:hAnsi="Arial" w:cs="Arial"/>
         </w:rPr>
-        <w:t xml:space="preserve">Mandar </w:t>
-      </w:r>
-      <w:proofErr w:type="spellStart"/>
-      <w:r>
-        <w:rPr>
-          <w:rFonts w:ascii="Arial" w:hAnsi="Arial" w:cs="Arial"/>
-        </w:rPr>
-        <w:t>email</w:t>
-      </w:r>
-      <w:proofErr w:type="spellEnd"/>
-      <w:r>
-        <w:rPr>
-          <w:rFonts w:ascii="Arial" w:hAnsi="Arial" w:cs="Arial"/>
-        </w:rPr>
-        <w:t xml:space="preserve"> em caso de falha de conexão da api e encerrar o pipeline;</w:t>
+        <w:t>Mandar email em caso de falha de conexão da api e encerrar o pipeline;</w:t>
       </w:r>
     </w:p>
     <w:p>
@@ -562,21 +416,7 @@
         <w:rPr>
           <w:rFonts w:ascii="Arial" w:hAnsi="Arial" w:cs="Arial"/>
         </w:rPr>
-        <w:t xml:space="preserve">Criação do </w:t>
-      </w:r>
-      <w:proofErr w:type="spellStart"/>
-      <w:r>
-        <w:rPr>
-          <w:rFonts w:ascii="Arial" w:hAnsi="Arial" w:cs="Arial"/>
-        </w:rPr>
-        <w:t>datalake</w:t>
-      </w:r>
-      <w:proofErr w:type="spellEnd"/>
-      <w:r>
-        <w:rPr>
-          <w:rFonts w:ascii="Arial" w:hAnsi="Arial" w:cs="Arial"/>
-        </w:rPr>
-        <w:t xml:space="preserve"> com base na data e hora de extração</w:t>
+        <w:t>Criação do datalake com base na data e hora de extração</w:t>
       </w:r>
     </w:p>
     <w:p>
@@ -596,21 +436,7 @@
         <w:rPr>
           <w:rFonts w:ascii="Arial" w:hAnsi="Arial" w:cs="Arial"/>
         </w:rPr>
-        <w:t xml:space="preserve">Criação </w:t>
-      </w:r>
-      <w:proofErr w:type="gramStart"/>
-      <w:r>
-        <w:rPr>
-          <w:rFonts w:ascii="Arial" w:hAnsi="Arial" w:cs="Arial"/>
-        </w:rPr>
-        <w:t>do data</w:t>
-      </w:r>
-      <w:proofErr w:type="gramEnd"/>
-      <w:r>
-        <w:rPr>
-          <w:rFonts w:ascii="Arial" w:hAnsi="Arial" w:cs="Arial"/>
-        </w:rPr>
-        <w:t xml:space="preserve"> Lake:</w:t>
+        <w:t>Criação do data Lake:</w:t>
       </w:r>
     </w:p>
     <w:p>
@@ -630,21 +456,7 @@
           <w:rFonts w:ascii="Arial" w:hAnsi="Arial" w:cs="Arial"/>
         </w:rPr>
         <w:tab/>
-        <w:t xml:space="preserve">O data </w:t>
-      </w:r>
-      <w:proofErr w:type="spellStart"/>
-      <w:r>
-        <w:rPr>
-          <w:rFonts w:ascii="Arial" w:hAnsi="Arial" w:cs="Arial"/>
-        </w:rPr>
-        <w:t>lake</w:t>
-      </w:r>
-      <w:proofErr w:type="spellEnd"/>
-      <w:r>
-        <w:rPr>
-          <w:rFonts w:ascii="Arial" w:hAnsi="Arial" w:cs="Arial"/>
-        </w:rPr>
-        <w:t xml:space="preserve"> será criado com a arquitetura medalhão (bronze, prata e ouro), sendo criado localmente, e seguirá o seguinte padrão:</w:t>
+        <w:t>O data lake será criado com a arquitetura medalhão (bronze, prata e ouro), sendo criado localmente, e seguirá o seguinte padrão:</w:t>
       </w:r>
     </w:p>
     <w:p>
@@ -658,21 +470,7 @@
         <w:rPr>
           <w:rFonts w:ascii="Arial" w:hAnsi="Arial" w:cs="Arial"/>
         </w:rPr>
-        <w:t xml:space="preserve">Camada Bronze: Dentro da camada bronze, irá ser gravada </w:t>
-      </w:r>
-      <w:proofErr w:type="gramStart"/>
-      <w:r>
-        <w:rPr>
-          <w:rFonts w:ascii="Arial" w:hAnsi="Arial" w:cs="Arial"/>
-        </w:rPr>
-        <w:t>um pasta</w:t>
-      </w:r>
-      <w:proofErr w:type="gramEnd"/>
-      <w:r>
-        <w:rPr>
-          <w:rFonts w:ascii="Arial" w:hAnsi="Arial" w:cs="Arial"/>
-        </w:rPr>
-        <w:t xml:space="preserve"> marcando o ano no formato extração_ano_2023, logo depois, irá ser criada a pasta mês no formato</w:t>
+        <w:t>Camada Bronze: Dentro da camada bronze, irá ser gravada um pasta marcando o ano no formato extração_ano_2023, logo depois, irá ser criada a pasta mês no formato</w:t>
       </w:r>
       <w:r>
         <w:rPr>
@@ -725,37 +523,7 @@
         <w:rPr>
           <w:rFonts w:ascii="Arial" w:hAnsi="Arial" w:cs="Arial"/>
         </w:rPr>
-        <w:t>extração_ano_2023</w:t>
-      </w:r>
-      <w:r>
-        <w:rPr>
-          <w:rFonts w:ascii="Arial" w:hAnsi="Arial" w:cs="Arial"/>
-        </w:rPr>
-        <w:t xml:space="preserve"> -&gt; </w:t>
-      </w:r>
-      <w:r>
-        <w:rPr>
-          <w:rFonts w:ascii="Arial" w:hAnsi="Arial" w:cs="Arial"/>
-        </w:rPr>
-        <w:t>extração_mes_08</w:t>
-      </w:r>
-      <w:r>
-        <w:rPr>
-          <w:rFonts w:ascii="Arial" w:hAnsi="Arial" w:cs="Arial"/>
-        </w:rPr>
-        <w:t xml:space="preserve"> -&gt; </w:t>
-      </w:r>
-      <w:r>
-        <w:rPr>
-          <w:rFonts w:ascii="Arial" w:hAnsi="Arial" w:cs="Arial"/>
-        </w:rPr>
-        <w:t>extração_dia_26</w:t>
-      </w:r>
-      <w:r>
-        <w:rPr>
-          <w:rFonts w:ascii="Arial" w:hAnsi="Arial" w:cs="Arial"/>
-        </w:rPr>
-        <w:t xml:space="preserve"> -&gt; req_21:46</w:t>
+        <w:t>extração_ano_2023 -&gt; extração_mes_08 -&gt; extração_dia_26 -&gt; req_21:46</w:t>
       </w:r>
     </w:p>
     <w:p>
@@ -859,21 +627,7 @@
         <w:rPr>
           <w:rFonts w:ascii="Arial" w:hAnsi="Arial" w:cs="Arial"/>
         </w:rPr>
-        <w:t xml:space="preserve">Camada </w:t>
-      </w:r>
-      <w:proofErr w:type="spellStart"/>
-      <w:r>
-        <w:rPr>
-          <w:rFonts w:ascii="Arial" w:hAnsi="Arial" w:cs="Arial"/>
-        </w:rPr>
-        <w:t>silver</w:t>
-      </w:r>
-      <w:proofErr w:type="spellEnd"/>
-      <w:r>
-        <w:rPr>
-          <w:rFonts w:ascii="Arial" w:hAnsi="Arial" w:cs="Arial"/>
-        </w:rPr>
-        <w:t>: Irá seguir a mesma hierarquia da pasta da camada Bronze, com o adicional de inclusão da hierarquia Região – Empresa – linha – (registro de ônibus)</w:t>
+        <w:t>Camada silver: Irá seguir a mesma hierarquia da pasta da camada Bronze, com o adicional de inclusão da hierarquia Região – Empresa – linha – (registro de ônibus)</w:t>
       </w:r>
     </w:p>
     <w:p>
@@ -901,55 +655,13 @@
         <w:rPr>
           <w:rFonts w:ascii="Arial" w:hAnsi="Arial" w:cs="Arial"/>
         </w:rPr>
-        <w:t>extração_ano_2023 -&gt; extração_mes_08 -&gt; extração_dia_26 -&gt; req_21:46</w:t>
+        <w:t>Região –&gt; Empresa –&gt; linha –&gt; (registro de ônibus)</w:t>
       </w:r>
       <w:r>
         <w:rPr>
           <w:rFonts w:ascii="Arial" w:hAnsi="Arial" w:cs="Arial"/>
         </w:rPr>
-        <w:t xml:space="preserve"> -&gt; </w:t>
-      </w:r>
-      <w:r>
-        <w:rPr>
-          <w:rFonts w:ascii="Arial" w:hAnsi="Arial" w:cs="Arial"/>
-        </w:rPr>
-        <w:t>Região –</w:t>
-      </w:r>
-      <w:r>
-        <w:rPr>
-          <w:rFonts w:ascii="Arial" w:hAnsi="Arial" w:cs="Arial"/>
-        </w:rPr>
-        <w:t xml:space="preserve">&gt; </w:t>
-      </w:r>
-      <w:r>
-        <w:rPr>
-          <w:rFonts w:ascii="Arial" w:hAnsi="Arial" w:cs="Arial"/>
-        </w:rPr>
-        <w:t>Empresa –</w:t>
-      </w:r>
-      <w:r>
-        <w:rPr>
-          <w:rFonts w:ascii="Arial" w:hAnsi="Arial" w:cs="Arial"/>
-        </w:rPr>
-        <w:t xml:space="preserve">&gt; </w:t>
-      </w:r>
-      <w:r>
-        <w:rPr>
-          <w:rFonts w:ascii="Arial" w:hAnsi="Arial" w:cs="Arial"/>
-        </w:rPr>
-        <w:t>linha –</w:t>
-      </w:r>
-      <w:r>
-        <w:rPr>
-          <w:rFonts w:ascii="Arial" w:hAnsi="Arial" w:cs="Arial"/>
-        </w:rPr>
-        <w:t>&gt;</w:t>
-      </w:r>
-      <w:r>
-        <w:rPr>
-          <w:rFonts w:ascii="Arial" w:hAnsi="Arial" w:cs="Arial"/>
-        </w:rPr>
-        <w:t xml:space="preserve"> (registro de ônibus)</w:t>
+        <w:t xml:space="preserve"> -&gt; Data de extraçao</w:t>
       </w:r>
     </w:p>
     <w:p>
@@ -971,7 +683,7 @@
           <w:noProof/>
         </w:rPr>
         <w:drawing>
-          <wp:inline distT="0" distB="0" distL="0" distR="0" wp14:anchorId="73D7728A" wp14:editId="1E8211C7">
+          <wp:inline distT="0" distB="0" distL="0" distR="0" wp14:anchorId="73D7728A" wp14:editId="6ACE4B2D">
             <wp:extent cx="5400040" cy="2628900"/>
             <wp:effectExtent l="0" t="0" r="0" b="19050"/>
             <wp:docPr id="1013747289" name="Diagrama 1013747289"/>
@@ -1074,18 +786,9 @@
           <w:b/>
           <w:bCs/>
         </w:rPr>
-        <w:t xml:space="preserve">Estrutura do Projeto Apache </w:t>
+        <w:lastRenderedPageBreak/>
+        <w:t>Estrutura do Projeto Apache Airflow</w:t>
       </w:r>
-      <w:proofErr w:type="spellStart"/>
-      <w:r>
-        <w:rPr>
-          <w:rFonts w:ascii="Arial" w:hAnsi="Arial" w:cs="Arial"/>
-          <w:b/>
-          <w:bCs/>
-        </w:rPr>
-        <w:t>Airflow</w:t>
-      </w:r>
-      <w:proofErr w:type="spellEnd"/>
     </w:p>
     <w:p>
       <w:pPr>
@@ -1113,61 +816,11 @@
           <w:rFonts w:ascii="Arial" w:hAnsi="Arial" w:cs="Arial"/>
         </w:rPr>
       </w:pPr>
-      <w:proofErr w:type="spellStart"/>
       <w:r>
         <w:rPr>
           <w:rFonts w:ascii="Arial" w:hAnsi="Arial" w:cs="Arial"/>
         </w:rPr>
-        <w:t>DAGs</w:t>
-      </w:r>
-      <w:proofErr w:type="spellEnd"/>
-      <w:r>
-        <w:rPr>
-          <w:rFonts w:ascii="Arial" w:hAnsi="Arial" w:cs="Arial"/>
-        </w:rPr>
-        <w:t xml:space="preserve"> (</w:t>
-      </w:r>
-      <w:proofErr w:type="spellStart"/>
-      <w:r>
-        <w:rPr>
-          <w:rFonts w:ascii="Arial" w:hAnsi="Arial" w:cs="Arial"/>
-        </w:rPr>
-        <w:t>Directed</w:t>
-      </w:r>
-      <w:proofErr w:type="spellEnd"/>
-      <w:r>
-        <w:rPr>
-          <w:rFonts w:ascii="Arial" w:hAnsi="Arial" w:cs="Arial"/>
-        </w:rPr>
-        <w:t xml:space="preserve"> </w:t>
-      </w:r>
-      <w:proofErr w:type="spellStart"/>
-      <w:r>
-        <w:rPr>
-          <w:rFonts w:ascii="Arial" w:hAnsi="Arial" w:cs="Arial"/>
-        </w:rPr>
-        <w:t>Acyclic</w:t>
-      </w:r>
-      <w:proofErr w:type="spellEnd"/>
-      <w:r>
-        <w:rPr>
-          <w:rFonts w:ascii="Arial" w:hAnsi="Arial" w:cs="Arial"/>
-        </w:rPr>
-        <w:t xml:space="preserve"> </w:t>
-      </w:r>
-      <w:proofErr w:type="spellStart"/>
-      <w:r>
-        <w:rPr>
-          <w:rFonts w:ascii="Arial" w:hAnsi="Arial" w:cs="Arial"/>
-        </w:rPr>
-        <w:t>Graphs</w:t>
-      </w:r>
-      <w:proofErr w:type="spellEnd"/>
-      <w:r>
-        <w:rPr>
-          <w:rFonts w:ascii="Arial" w:hAnsi="Arial" w:cs="Arial"/>
-        </w:rPr>
-        <w:t>):</w:t>
+        <w:t>DAGs (Directed Acyclic Graphs):</w:t>
       </w:r>
     </w:p>
     <w:p>
@@ -1182,21 +835,7 @@
         <w:rPr>
           <w:rFonts w:ascii="Arial" w:hAnsi="Arial" w:cs="Arial"/>
         </w:rPr>
-        <w:t xml:space="preserve">Serão criados </w:t>
-      </w:r>
-      <w:proofErr w:type="spellStart"/>
-      <w:r>
-        <w:rPr>
-          <w:rFonts w:ascii="Arial" w:hAnsi="Arial" w:cs="Arial"/>
-        </w:rPr>
-        <w:t>DAGs</w:t>
-      </w:r>
-      <w:proofErr w:type="spellEnd"/>
-      <w:r>
-        <w:rPr>
-          <w:rFonts w:ascii="Arial" w:hAnsi="Arial" w:cs="Arial"/>
-        </w:rPr>
-        <w:t xml:space="preserve"> para representar os fluxos de trabalho. Cada DAG corresponderá a uma etapa do processo, como coleta, transformação, carregamento e análise.</w:t>
+        <w:t>Serão criados DAGs para representar os fluxos de trabalho. Cada DAG corresponderá a uma etapa do processo, como coleta, transformação, carregamento e análise.</w:t>
       </w:r>
     </w:p>
     <w:p>
@@ -1331,19 +970,65 @@
         <w:rPr>
           <w:rFonts w:ascii="Arial" w:hAnsi="Arial" w:cs="Arial"/>
         </w:rPr>
-        <w:t xml:space="preserve">2 - </w:t>
+        <w:t>2 - Quantidade de ônibus em operação por empresa;</w:t>
+      </w:r>
+    </w:p>
+    <w:p>
+      <w:pPr>
+        <w:rPr>
+          <w:rFonts w:ascii="Arial" w:hAnsi="Arial" w:cs="Arial"/>
+        </w:rPr>
+      </w:pPr>
+      <w:r>
+        <w:rPr>
+          <w:rFonts w:ascii="Arial" w:hAnsi="Arial" w:cs="Arial"/>
+        </w:rPr>
+        <w:t>3 - Quantidade de ônibus em operação por região;</w:t>
+      </w:r>
+    </w:p>
+    <w:p>
+      <w:pPr>
+        <w:rPr>
+          <w:rFonts w:ascii="Arial" w:hAnsi="Arial" w:cs="Arial"/>
+        </w:rPr>
+      </w:pPr>
+      <w:r>
+        <w:rPr>
+          <w:rFonts w:ascii="Arial" w:hAnsi="Arial" w:cs="Arial"/>
+        </w:rPr>
+        <w:t>4 – Permitir a visualização de total de quilômetros por ônibus (ex: Um ônibus fez 600 km);</w:t>
+      </w:r>
+    </w:p>
+    <w:p>
+      <w:pPr>
+        <w:rPr>
+          <w:rFonts w:ascii="Arial" w:hAnsi="Arial" w:cs="Arial"/>
+        </w:rPr>
+      </w:pPr>
+      <w:r>
+        <w:rPr>
+          <w:rFonts w:ascii="Arial" w:hAnsi="Arial" w:cs="Arial"/>
+        </w:rPr>
+        <w:t>5 – Permitir a visualização de total de quilômetros por ônibus selecionado a Empresa;</w:t>
+      </w:r>
+    </w:p>
+    <w:p>
+      <w:pPr>
+        <w:rPr>
+          <w:rFonts w:ascii="Arial" w:hAnsi="Arial" w:cs="Arial"/>
+        </w:rPr>
+      </w:pPr>
+      <w:r>
+        <w:rPr>
+          <w:rFonts w:ascii="Arial" w:hAnsi="Arial" w:cs="Arial"/>
+        </w:rPr>
+        <w:t>6 – Gerar um mapa que marque a posição de um ônibus selecionado o dia</w:t>
       </w:r>
       <w:r>
         <w:rPr>
           <w:rFonts w:ascii="Arial" w:hAnsi="Arial" w:cs="Arial"/>
         </w:rPr>
-        <w:t>Quantidade de ônibus em operação</w:t>
-      </w:r>
-      <w:r>
-        <w:rPr>
-          <w:rFonts w:ascii="Arial" w:hAnsi="Arial" w:cs="Arial"/>
-        </w:rPr>
-        <w:t xml:space="preserve"> por empresa</w:t>
+        <w:t xml:space="preserve"> e uma faixa de horário (Animação)</w:t>
       </w:r>
       <w:r>
         <w:rPr>
@@ -1362,114 +1047,6 @@
         <w:rPr>
           <w:rFonts w:ascii="Arial" w:hAnsi="Arial" w:cs="Arial"/>
         </w:rPr>
-        <w:t xml:space="preserve">3 </w:t>
-      </w:r>
-      <w:r>
-        <w:rPr>
-          <w:rFonts w:ascii="Arial" w:hAnsi="Arial" w:cs="Arial"/>
-        </w:rPr>
-        <w:t xml:space="preserve">- Quantidade de ônibus em operação por </w:t>
-      </w:r>
-      <w:r>
-        <w:rPr>
-          <w:rFonts w:ascii="Arial" w:hAnsi="Arial" w:cs="Arial"/>
-        </w:rPr>
-        <w:t>região</w:t>
-      </w:r>
-      <w:r>
-        <w:rPr>
-          <w:rFonts w:ascii="Arial" w:hAnsi="Arial" w:cs="Arial"/>
-        </w:rPr>
-        <w:t>;</w:t>
-      </w:r>
-    </w:p>
-    <w:p>
-      <w:pPr>
-        <w:rPr>
-          <w:rFonts w:ascii="Arial" w:hAnsi="Arial" w:cs="Arial"/>
-        </w:rPr>
-      </w:pPr>
-      <w:r>
-        <w:rPr>
-          <w:rFonts w:ascii="Arial" w:hAnsi="Arial" w:cs="Arial"/>
-        </w:rPr>
-        <w:t>4 – Permitir a visualização de total de quilômetros por ônibus (</w:t>
-      </w:r>
-      <w:proofErr w:type="spellStart"/>
-      <w:r>
-        <w:rPr>
-          <w:rFonts w:ascii="Arial" w:hAnsi="Arial" w:cs="Arial"/>
-        </w:rPr>
-        <w:t>ex</w:t>
-      </w:r>
-      <w:proofErr w:type="spellEnd"/>
-      <w:r>
-        <w:rPr>
-          <w:rFonts w:ascii="Arial" w:hAnsi="Arial" w:cs="Arial"/>
-        </w:rPr>
-        <w:t>: Um ônibus fez 600 km);</w:t>
-      </w:r>
-    </w:p>
-    <w:p>
-      <w:pPr>
-        <w:rPr>
-          <w:rFonts w:ascii="Arial" w:hAnsi="Arial" w:cs="Arial"/>
-        </w:rPr>
-      </w:pPr>
-      <w:r>
-        <w:rPr>
-          <w:rFonts w:ascii="Arial" w:hAnsi="Arial" w:cs="Arial"/>
-        </w:rPr>
-        <w:t xml:space="preserve">5 – </w:t>
-      </w:r>
-      <w:r>
-        <w:rPr>
-          <w:rFonts w:ascii="Arial" w:hAnsi="Arial" w:cs="Arial"/>
-        </w:rPr>
-        <w:t>Permitir a visualização de total de quilômetros por ônibus</w:t>
-      </w:r>
-      <w:r>
-        <w:rPr>
-          <w:rFonts w:ascii="Arial" w:hAnsi="Arial" w:cs="Arial"/>
-        </w:rPr>
-        <w:t xml:space="preserve"> selecionado a Empresa;</w:t>
-      </w:r>
-    </w:p>
-    <w:p>
-      <w:pPr>
-        <w:rPr>
-          <w:rFonts w:ascii="Arial" w:hAnsi="Arial" w:cs="Arial"/>
-        </w:rPr>
-      </w:pPr>
-      <w:r>
-        <w:rPr>
-          <w:rFonts w:ascii="Arial" w:hAnsi="Arial" w:cs="Arial"/>
-        </w:rPr>
-        <w:t>6 – Gerar um mapa que marque a posição de um ônibus selecionado o dia</w:t>
-      </w:r>
-      <w:r>
-        <w:rPr>
-          <w:rFonts w:ascii="Arial" w:hAnsi="Arial" w:cs="Arial"/>
-        </w:rPr>
-        <w:t xml:space="preserve"> e uma faixa de horário (Animação)</w:t>
-      </w:r>
-      <w:r>
-        <w:rPr>
-          <w:rFonts w:ascii="Arial" w:hAnsi="Arial" w:cs="Arial"/>
-        </w:rPr>
-        <w:t>;</w:t>
-      </w:r>
-    </w:p>
-    <w:p>
-      <w:pPr>
-        <w:rPr>
-          <w:rFonts w:ascii="Arial" w:hAnsi="Arial" w:cs="Arial"/>
-        </w:rPr>
-      </w:pPr>
-      <w:r>
-        <w:rPr>
-          <w:rFonts w:ascii="Arial" w:hAnsi="Arial" w:cs="Arial"/>
-        </w:rPr>
         <w:t>7 – Verificar ônibus que estão na garagem selecionando por empresa;</w:t>
       </w:r>
     </w:p>
@@ -1509,16 +1086,8 @@
         <w:rPr>
           <w:rFonts w:ascii="Arial" w:hAnsi="Arial" w:cs="Arial"/>
         </w:rPr>
-        <w:t xml:space="preserve">10 – Criar relatório de armazenamento do data </w:t>
+        <w:t>10 – Criar relatório de armazenamento do data lake</w:t>
       </w:r>
-      <w:proofErr w:type="spellStart"/>
-      <w:r>
-        <w:rPr>
-          <w:rFonts w:ascii="Arial" w:hAnsi="Arial" w:cs="Arial"/>
-        </w:rPr>
-        <w:t>lake</w:t>
-      </w:r>
-      <w:proofErr w:type="spellEnd"/>
       <w:r>
         <w:rPr>
           <w:rFonts w:ascii="Arial" w:hAnsi="Arial" w:cs="Arial"/>
@@ -4748,150 +4317,6 @@
       <dgm:prSet loTypeId="urn:microsoft.com/office/officeart/2005/8/layout/process2" loCatId="process" qsTypeId="urn:microsoft.com/office/officeart/2005/8/quickstyle/simple1" qsCatId="simple" csTypeId="urn:microsoft.com/office/officeart/2005/8/colors/accent1_2" csCatId="accent1" phldr="1"/>
       <dgm:spPr/>
     </dgm:pt>
-    <dgm:pt modelId="{66B00332-B764-4B6E-AC51-0665526C33D1}">
-      <dgm:prSet phldrT="[Texto]"/>
-      <dgm:spPr/>
-      <dgm:t>
-        <a:bodyPr/>
-        <a:lstStyle/>
-        <a:p>
-          <a:r>
-            <a:rPr lang="pt-BR"/>
-            <a:t>extração_ano_2023 </a:t>
-          </a:r>
-        </a:p>
-      </dgm:t>
-    </dgm:pt>
-    <dgm:pt modelId="{5253EBE4-F360-409F-B1FD-6A7F976E8379}" type="parTrans" cxnId="{F91EB573-4836-498C-A4B4-C70101B1C918}">
-      <dgm:prSet/>
-      <dgm:spPr/>
-      <dgm:t>
-        <a:bodyPr/>
-        <a:lstStyle/>
-        <a:p>
-          <a:endParaRPr lang="pt-BR"/>
-        </a:p>
-      </dgm:t>
-    </dgm:pt>
-    <dgm:pt modelId="{24EFE5E2-0035-4328-B995-B0139AC84D2A}" type="sibTrans" cxnId="{F91EB573-4836-498C-A4B4-C70101B1C918}">
-      <dgm:prSet/>
-      <dgm:spPr/>
-      <dgm:t>
-        <a:bodyPr/>
-        <a:lstStyle/>
-        <a:p>
-          <a:endParaRPr lang="pt-BR"/>
-        </a:p>
-      </dgm:t>
-    </dgm:pt>
-    <dgm:pt modelId="{29F3631A-285B-4AD7-90D1-4C3CFCEDAAD7}">
-      <dgm:prSet phldrT="[Texto]"/>
-      <dgm:spPr/>
-      <dgm:t>
-        <a:bodyPr/>
-        <a:lstStyle/>
-        <a:p>
-          <a:r>
-            <a:rPr lang="pt-BR"/>
-            <a:t>extração_mes_08 </a:t>
-          </a:r>
-        </a:p>
-      </dgm:t>
-    </dgm:pt>
-    <dgm:pt modelId="{1C66033D-17BC-4713-A8B8-F0EB3B5D3A10}" type="parTrans" cxnId="{3C193408-97C6-47EB-B3E3-023DEC709E66}">
-      <dgm:prSet/>
-      <dgm:spPr/>
-      <dgm:t>
-        <a:bodyPr/>
-        <a:lstStyle/>
-        <a:p>
-          <a:endParaRPr lang="pt-BR"/>
-        </a:p>
-      </dgm:t>
-    </dgm:pt>
-    <dgm:pt modelId="{036DD93F-D8E3-47B3-B047-B2138147273A}" type="sibTrans" cxnId="{3C193408-97C6-47EB-B3E3-023DEC709E66}">
-      <dgm:prSet/>
-      <dgm:spPr/>
-      <dgm:t>
-        <a:bodyPr/>
-        <a:lstStyle/>
-        <a:p>
-          <a:endParaRPr lang="pt-BR"/>
-        </a:p>
-      </dgm:t>
-    </dgm:pt>
-    <dgm:pt modelId="{B9ED2939-05DF-43AF-9345-D8DEAE79A257}">
-      <dgm:prSet phldrT="[Texto]"/>
-      <dgm:spPr/>
-      <dgm:t>
-        <a:bodyPr/>
-        <a:lstStyle/>
-        <a:p>
-          <a:r>
-            <a:rPr lang="pt-BR"/>
-            <a:t>extração_dia_26 </a:t>
-          </a:r>
-        </a:p>
-      </dgm:t>
-    </dgm:pt>
-    <dgm:pt modelId="{FC161ED9-74AB-423D-9575-53234AF2A441}" type="parTrans" cxnId="{69F75746-36BD-429B-A71A-89D6E5D4EC2E}">
-      <dgm:prSet/>
-      <dgm:spPr/>
-      <dgm:t>
-        <a:bodyPr/>
-        <a:lstStyle/>
-        <a:p>
-          <a:endParaRPr lang="pt-BR"/>
-        </a:p>
-      </dgm:t>
-    </dgm:pt>
-    <dgm:pt modelId="{1A978A39-ECF9-4EA0-A31D-253934E477FE}" type="sibTrans" cxnId="{69F75746-36BD-429B-A71A-89D6E5D4EC2E}">
-      <dgm:prSet/>
-      <dgm:spPr/>
-      <dgm:t>
-        <a:bodyPr/>
-        <a:lstStyle/>
-        <a:p>
-          <a:endParaRPr lang="pt-BR"/>
-        </a:p>
-      </dgm:t>
-    </dgm:pt>
-    <dgm:pt modelId="{C58B13D2-3CB7-44A3-8402-6530F7E2FD32}">
-      <dgm:prSet phldrT="[Texto]"/>
-      <dgm:spPr/>
-      <dgm:t>
-        <a:bodyPr/>
-        <a:lstStyle/>
-        <a:p>
-          <a:r>
-            <a:rPr lang="pt-BR"/>
-            <a:t>req_21:46 </a:t>
-          </a:r>
-        </a:p>
-      </dgm:t>
-    </dgm:pt>
-    <dgm:pt modelId="{41A786F1-2031-4A95-90C8-808E45614ABF}" type="parTrans" cxnId="{2BD94FA3-2C1B-4C1D-8549-226B1EF33219}">
-      <dgm:prSet/>
-      <dgm:spPr/>
-      <dgm:t>
-        <a:bodyPr/>
-        <a:lstStyle/>
-        <a:p>
-          <a:endParaRPr lang="pt-BR"/>
-        </a:p>
-      </dgm:t>
-    </dgm:pt>
-    <dgm:pt modelId="{3E69A209-0010-4824-9836-01B277A4D14C}" type="sibTrans" cxnId="{2BD94FA3-2C1B-4C1D-8549-226B1EF33219}">
-      <dgm:prSet/>
-      <dgm:spPr/>
-      <dgm:t>
-        <a:bodyPr/>
-        <a:lstStyle/>
-        <a:p>
-          <a:endParaRPr lang="pt-BR"/>
-        </a:p>
-      </dgm:t>
-    </dgm:pt>
     <dgm:pt modelId="{805BF697-7F16-43C5-903C-E9EA01482DEF}">
       <dgm:prSet phldrT="[Texto]"/>
       <dgm:spPr/>
@@ -5000,6 +4425,81 @@
         </a:p>
       </dgm:t>
     </dgm:pt>
+    <dgm:pt modelId="{BCC2E8A3-7048-4E13-B858-D78919CF1EB9}">
+      <dgm:prSet/>
+      <dgm:spPr/>
+      <dgm:t>
+        <a:bodyPr/>
+        <a:lstStyle/>
+        <a:p>
+          <a:r>
+            <a:rPr lang="pt-BR"/>
+            <a:t>Consocio</a:t>
+          </a:r>
+        </a:p>
+      </dgm:t>
+    </dgm:pt>
+    <dgm:pt modelId="{E0C73E40-1899-48A6-951E-7B96268C8E0F}" type="parTrans" cxnId="{D097FFA8-E4DE-45A1-9DE1-2E8CF7D2B4E0}">
+      <dgm:prSet/>
+      <dgm:spPr/>
+      <dgm:t>
+        <a:bodyPr/>
+        <a:lstStyle/>
+        <a:p>
+          <a:endParaRPr lang="pt-BR"/>
+        </a:p>
+      </dgm:t>
+    </dgm:pt>
+    <dgm:pt modelId="{A2E84429-D63F-451B-A1AD-AF6E8BE60494}" type="sibTrans" cxnId="{D097FFA8-E4DE-45A1-9DE1-2E8CF7D2B4E0}">
+      <dgm:prSet/>
+      <dgm:spPr/>
+      <dgm:t>
+        <a:bodyPr/>
+        <a:lstStyle/>
+        <a:p>
+          <a:endParaRPr lang="pt-BR"/>
+        </a:p>
+      </dgm:t>
+    </dgm:pt>
+    <dgm:pt modelId="{8B6EE1B1-8314-4B2B-AF0F-D480223C3B1D}">
+      <dgm:prSet/>
+      <dgm:spPr/>
+      <dgm:t>
+        <a:bodyPr/>
+        <a:lstStyle/>
+        <a:p>
+          <a:r>
+            <a:rPr lang="pt-BR"/>
+            <a:t>Data de extração</a:t>
+          </a:r>
+        </a:p>
+        <a:p>
+          <a:endParaRPr lang="pt-BR"/>
+        </a:p>
+      </dgm:t>
+    </dgm:pt>
+    <dgm:pt modelId="{166502BB-F4E2-4A1F-8C15-9CF543BFFF02}" type="parTrans" cxnId="{FC23432C-1EED-4725-8448-800B7ECFA222}">
+      <dgm:prSet/>
+      <dgm:spPr/>
+      <dgm:t>
+        <a:bodyPr/>
+        <a:lstStyle/>
+        <a:p>
+          <a:endParaRPr lang="pt-BR"/>
+        </a:p>
+      </dgm:t>
+    </dgm:pt>
+    <dgm:pt modelId="{461242D3-0BF5-4628-BAF4-D51941D2DF35}" type="sibTrans" cxnId="{FC23432C-1EED-4725-8448-800B7ECFA222}">
+      <dgm:prSet/>
+      <dgm:spPr/>
+      <dgm:t>
+        <a:bodyPr/>
+        <a:lstStyle/>
+        <a:p>
+          <a:endParaRPr lang="pt-BR"/>
+        </a:p>
+      </dgm:t>
+    </dgm:pt>
     <dgm:pt modelId="{74A9CF36-1A6D-4591-B26E-858B1C92CD2C}" type="pres">
       <dgm:prSet presAssocID="{94B49A6A-7BA7-4463-89D5-CE8920103FCE}" presName="linearFlow" presStyleCnt="0">
         <dgm:presLayoutVars>
@@ -5008,72 +4508,8 @@
       </dgm:prSet>
       <dgm:spPr/>
     </dgm:pt>
-    <dgm:pt modelId="{85689ED8-A9B8-4E1A-B9C6-1A455B9E39A8}" type="pres">
-      <dgm:prSet presAssocID="{66B00332-B764-4B6E-AC51-0665526C33D1}" presName="node" presStyleLbl="node1" presStyleIdx="0" presStyleCnt="7">
-        <dgm:presLayoutVars>
-          <dgm:bulletEnabled val="1"/>
-        </dgm:presLayoutVars>
-      </dgm:prSet>
-      <dgm:spPr/>
-    </dgm:pt>
-    <dgm:pt modelId="{AD88BE3E-A9D4-4CD8-A5AC-1A893D2FF97D}" type="pres">
-      <dgm:prSet presAssocID="{24EFE5E2-0035-4328-B995-B0139AC84D2A}" presName="sibTrans" presStyleLbl="sibTrans2D1" presStyleIdx="0" presStyleCnt="6"/>
-      <dgm:spPr/>
-    </dgm:pt>
-    <dgm:pt modelId="{F3B245E8-3A60-4B51-9B37-C5131B682188}" type="pres">
-      <dgm:prSet presAssocID="{24EFE5E2-0035-4328-B995-B0139AC84D2A}" presName="connectorText" presStyleLbl="sibTrans2D1" presStyleIdx="0" presStyleCnt="6"/>
-      <dgm:spPr/>
-    </dgm:pt>
-    <dgm:pt modelId="{5076862A-393A-4380-8193-BA02934B4F82}" type="pres">
-      <dgm:prSet presAssocID="{29F3631A-285B-4AD7-90D1-4C3CFCEDAAD7}" presName="node" presStyleLbl="node1" presStyleIdx="1" presStyleCnt="7">
-        <dgm:presLayoutVars>
-          <dgm:bulletEnabled val="1"/>
-        </dgm:presLayoutVars>
-      </dgm:prSet>
-      <dgm:spPr/>
-    </dgm:pt>
-    <dgm:pt modelId="{2A3CDD66-DC4E-4BE0-8D91-CF14E73B5E25}" type="pres">
-      <dgm:prSet presAssocID="{036DD93F-D8E3-47B3-B047-B2138147273A}" presName="sibTrans" presStyleLbl="sibTrans2D1" presStyleIdx="1" presStyleCnt="6"/>
-      <dgm:spPr/>
-    </dgm:pt>
-    <dgm:pt modelId="{E64977C8-5E2A-41E4-B093-8360B7FF7F7D}" type="pres">
-      <dgm:prSet presAssocID="{036DD93F-D8E3-47B3-B047-B2138147273A}" presName="connectorText" presStyleLbl="sibTrans2D1" presStyleIdx="1" presStyleCnt="6"/>
-      <dgm:spPr/>
-    </dgm:pt>
-    <dgm:pt modelId="{C927884E-F475-48A5-9251-137FCBB39B29}" type="pres">
-      <dgm:prSet presAssocID="{B9ED2939-05DF-43AF-9345-D8DEAE79A257}" presName="node" presStyleLbl="node1" presStyleIdx="2" presStyleCnt="7">
-        <dgm:presLayoutVars>
-          <dgm:bulletEnabled val="1"/>
-        </dgm:presLayoutVars>
-      </dgm:prSet>
-      <dgm:spPr/>
-    </dgm:pt>
-    <dgm:pt modelId="{0BBC3489-0FBE-4125-A8ED-2102FD5C5050}" type="pres">
-      <dgm:prSet presAssocID="{1A978A39-ECF9-4EA0-A31D-253934E477FE}" presName="sibTrans" presStyleLbl="sibTrans2D1" presStyleIdx="2" presStyleCnt="6"/>
-      <dgm:spPr/>
-    </dgm:pt>
-    <dgm:pt modelId="{B0FDB78E-942B-4AAD-BB0F-74D1F76BFF6C}" type="pres">
-      <dgm:prSet presAssocID="{1A978A39-ECF9-4EA0-A31D-253934E477FE}" presName="connectorText" presStyleLbl="sibTrans2D1" presStyleIdx="2" presStyleCnt="6"/>
-      <dgm:spPr/>
-    </dgm:pt>
-    <dgm:pt modelId="{51945268-27C8-4620-B08E-C35F80BC5580}" type="pres">
-      <dgm:prSet presAssocID="{C58B13D2-3CB7-44A3-8402-6530F7E2FD32}" presName="node" presStyleLbl="node1" presStyleIdx="3" presStyleCnt="7">
-        <dgm:presLayoutVars>
-          <dgm:bulletEnabled val="1"/>
-        </dgm:presLayoutVars>
-      </dgm:prSet>
-      <dgm:spPr/>
-    </dgm:pt>
-    <dgm:pt modelId="{85B8995A-DB60-4712-A46C-8FC3D2F9E93E}" type="pres">
-      <dgm:prSet presAssocID="{3E69A209-0010-4824-9836-01B277A4D14C}" presName="sibTrans" presStyleLbl="sibTrans2D1" presStyleIdx="3" presStyleCnt="6"/>
-      <dgm:spPr/>
-    </dgm:pt>
-    <dgm:pt modelId="{597F5AAE-83ED-4397-8BA1-273D8A588C52}" type="pres">
-      <dgm:prSet presAssocID="{3E69A209-0010-4824-9836-01B277A4D14C}" presName="connectorText" presStyleLbl="sibTrans2D1" presStyleIdx="3" presStyleCnt="6"/>
-      <dgm:spPr/>
-    </dgm:pt>
     <dgm:pt modelId="{C1FEE5DF-4637-4460-B438-25B6CDF33E28}" type="pres">
-      <dgm:prSet presAssocID="{805BF697-7F16-43C5-903C-E9EA01482DEF}" presName="node" presStyleLbl="node1" presStyleIdx="4" presStyleCnt="7">
+      <dgm:prSet presAssocID="{805BF697-7F16-43C5-903C-E9EA01482DEF}" presName="node" presStyleLbl="node1" presStyleIdx="0" presStyleCnt="5">
         <dgm:presLayoutVars>
           <dgm:bulletEnabled val="1"/>
         </dgm:presLayoutVars>
@@ -5081,15 +4517,31 @@
       <dgm:spPr/>
     </dgm:pt>
     <dgm:pt modelId="{8DD62577-77C3-480F-A658-D5193995DDF8}" type="pres">
-      <dgm:prSet presAssocID="{0FE82EE1-8D74-4E38-892F-04D79FA5262C}" presName="sibTrans" presStyleLbl="sibTrans2D1" presStyleIdx="4" presStyleCnt="6"/>
+      <dgm:prSet presAssocID="{0FE82EE1-8D74-4E38-892F-04D79FA5262C}" presName="sibTrans" presStyleLbl="sibTrans2D1" presStyleIdx="0" presStyleCnt="4"/>
       <dgm:spPr/>
     </dgm:pt>
     <dgm:pt modelId="{F320A78F-9F5F-40FA-894C-801BF575186C}" type="pres">
-      <dgm:prSet presAssocID="{0FE82EE1-8D74-4E38-892F-04D79FA5262C}" presName="connectorText" presStyleLbl="sibTrans2D1" presStyleIdx="4" presStyleCnt="6"/>
+      <dgm:prSet presAssocID="{0FE82EE1-8D74-4E38-892F-04D79FA5262C}" presName="connectorText" presStyleLbl="sibTrans2D1" presStyleIdx="0" presStyleCnt="4"/>
+      <dgm:spPr/>
+    </dgm:pt>
+    <dgm:pt modelId="{6D6F709F-26F0-40EC-8149-20DA00AF9763}" type="pres">
+      <dgm:prSet presAssocID="{BCC2E8A3-7048-4E13-B858-D78919CF1EB9}" presName="node" presStyleLbl="node1" presStyleIdx="1" presStyleCnt="5">
+        <dgm:presLayoutVars>
+          <dgm:bulletEnabled val="1"/>
+        </dgm:presLayoutVars>
+      </dgm:prSet>
+      <dgm:spPr/>
+    </dgm:pt>
+    <dgm:pt modelId="{4E00FF4D-5C4F-4651-B704-AC274F4BB412}" type="pres">
+      <dgm:prSet presAssocID="{A2E84429-D63F-451B-A1AD-AF6E8BE60494}" presName="sibTrans" presStyleLbl="sibTrans2D1" presStyleIdx="1" presStyleCnt="4"/>
+      <dgm:spPr/>
+    </dgm:pt>
+    <dgm:pt modelId="{C78D76E1-24B3-4D54-B39A-0910ABFD0304}" type="pres">
+      <dgm:prSet presAssocID="{A2E84429-D63F-451B-A1AD-AF6E8BE60494}" presName="connectorText" presStyleLbl="sibTrans2D1" presStyleIdx="1" presStyleCnt="4"/>
       <dgm:spPr/>
     </dgm:pt>
     <dgm:pt modelId="{F9EB726B-8B55-464E-9AFF-386AC42BB220}" type="pres">
-      <dgm:prSet presAssocID="{0DE9FCF5-7287-4CE1-BE4C-1B31719C16C6}" presName="node" presStyleLbl="node1" presStyleIdx="5" presStyleCnt="7">
+      <dgm:prSet presAssocID="{0DE9FCF5-7287-4CE1-BE4C-1B31719C16C6}" presName="node" presStyleLbl="node1" presStyleIdx="2" presStyleCnt="5">
         <dgm:presLayoutVars>
           <dgm:bulletEnabled val="1"/>
         </dgm:presLayoutVars>
@@ -5097,15 +4549,31 @@
       <dgm:spPr/>
     </dgm:pt>
     <dgm:pt modelId="{03552476-F726-4615-9122-8F1BC13329C6}" type="pres">
-      <dgm:prSet presAssocID="{9414FC52-348C-4103-949A-E62A644CE78D}" presName="sibTrans" presStyleLbl="sibTrans2D1" presStyleIdx="5" presStyleCnt="6"/>
+      <dgm:prSet presAssocID="{9414FC52-348C-4103-949A-E62A644CE78D}" presName="sibTrans" presStyleLbl="sibTrans2D1" presStyleIdx="2" presStyleCnt="4"/>
       <dgm:spPr/>
     </dgm:pt>
     <dgm:pt modelId="{2AB2BD0B-0274-4A2F-B1D6-F83702B3B187}" type="pres">
-      <dgm:prSet presAssocID="{9414FC52-348C-4103-949A-E62A644CE78D}" presName="connectorText" presStyleLbl="sibTrans2D1" presStyleIdx="5" presStyleCnt="6"/>
+      <dgm:prSet presAssocID="{9414FC52-348C-4103-949A-E62A644CE78D}" presName="connectorText" presStyleLbl="sibTrans2D1" presStyleIdx="2" presStyleCnt="4"/>
       <dgm:spPr/>
     </dgm:pt>
     <dgm:pt modelId="{6CF49F8D-4EEA-4084-97F9-CE7DEA2A7A09}" type="pres">
-      <dgm:prSet presAssocID="{4FA78FAC-1280-411A-A0E7-733D2CDE4070}" presName="node" presStyleLbl="node1" presStyleIdx="6" presStyleCnt="7">
+      <dgm:prSet presAssocID="{4FA78FAC-1280-411A-A0E7-733D2CDE4070}" presName="node" presStyleLbl="node1" presStyleIdx="3" presStyleCnt="5">
+        <dgm:presLayoutVars>
+          <dgm:bulletEnabled val="1"/>
+        </dgm:presLayoutVars>
+      </dgm:prSet>
+      <dgm:spPr/>
+    </dgm:pt>
+    <dgm:pt modelId="{8CB90097-E730-46A4-B997-5ED32D542BB3}" type="pres">
+      <dgm:prSet presAssocID="{C7DD0EDC-09B9-4837-9A44-24B1E4C95531}" presName="sibTrans" presStyleLbl="sibTrans2D1" presStyleIdx="3" presStyleCnt="4"/>
+      <dgm:spPr/>
+    </dgm:pt>
+    <dgm:pt modelId="{DD8CB736-0A55-4D38-A5E0-EE358B184BE1}" type="pres">
+      <dgm:prSet presAssocID="{C7DD0EDC-09B9-4837-9A44-24B1E4C95531}" presName="connectorText" presStyleLbl="sibTrans2D1" presStyleIdx="3" presStyleCnt="4"/>
+      <dgm:spPr/>
+    </dgm:pt>
+    <dgm:pt modelId="{2F3D375D-3F93-4D87-A4D2-2F43A2CA0F47}" type="pres">
+      <dgm:prSet presAssocID="{8B6EE1B1-8314-4B2B-AF0F-D480223C3B1D}" presName="node" presStyleLbl="node1" presStyleIdx="4" presStyleCnt="5">
         <dgm:presLayoutVars>
           <dgm:bulletEnabled val="1"/>
         </dgm:presLayoutVars>
@@ -5114,52 +4582,38 @@
     </dgm:pt>
   </dgm:ptLst>
   <dgm:cxnLst>
-    <dgm:cxn modelId="{5E1FB600-3A08-490B-BC7A-18D821072BC4}" type="presOf" srcId="{036DD93F-D8E3-47B3-B047-B2138147273A}" destId="{E64977C8-5E2A-41E4-B093-8360B7FF7F7D}" srcOrd="1" destOrd="0" presId="urn:microsoft.com/office/officeart/2005/8/layout/process2"/>
-    <dgm:cxn modelId="{3C193408-97C6-47EB-B3E3-023DEC709E66}" srcId="{94B49A6A-7BA7-4463-89D5-CE8920103FCE}" destId="{29F3631A-285B-4AD7-90D1-4C3CFCEDAAD7}" srcOrd="1" destOrd="0" parTransId="{1C66033D-17BC-4713-A8B8-F0EB3B5D3A10}" sibTransId="{036DD93F-D8E3-47B3-B047-B2138147273A}"/>
-    <dgm:cxn modelId="{1072E237-8ECD-4C86-9D01-C4BC33AF2D5C}" type="presOf" srcId="{1A978A39-ECF9-4EA0-A31D-253934E477FE}" destId="{0BBC3489-0FBE-4125-A8ED-2102FD5C5050}" srcOrd="0" destOrd="0" presId="urn:microsoft.com/office/officeart/2005/8/layout/process2"/>
-    <dgm:cxn modelId="{08E4383F-BEF0-488B-98D5-4192865639BF}" srcId="{94B49A6A-7BA7-4463-89D5-CE8920103FCE}" destId="{805BF697-7F16-43C5-903C-E9EA01482DEF}" srcOrd="4" destOrd="0" parTransId="{FD989715-8833-4DD5-ACE2-7C9EFD249BE9}" sibTransId="{0FE82EE1-8D74-4E38-892F-04D79FA5262C}"/>
+    <dgm:cxn modelId="{658DDF1E-C75B-4447-B22F-ACD225D28390}" type="presOf" srcId="{A2E84429-D63F-451B-A1AD-AF6E8BE60494}" destId="{C78D76E1-24B3-4D54-B39A-0910ABFD0304}" srcOrd="1" destOrd="0" presId="urn:microsoft.com/office/officeart/2005/8/layout/process2"/>
+    <dgm:cxn modelId="{FC23432C-1EED-4725-8448-800B7ECFA222}" srcId="{94B49A6A-7BA7-4463-89D5-CE8920103FCE}" destId="{8B6EE1B1-8314-4B2B-AF0F-D480223C3B1D}" srcOrd="4" destOrd="0" parTransId="{166502BB-F4E2-4A1F-8C15-9CF543BFFF02}" sibTransId="{461242D3-0BF5-4628-BAF4-D51941D2DF35}"/>
+    <dgm:cxn modelId="{08E4383F-BEF0-488B-98D5-4192865639BF}" srcId="{94B49A6A-7BA7-4463-89D5-CE8920103FCE}" destId="{805BF697-7F16-43C5-903C-E9EA01482DEF}" srcOrd="0" destOrd="0" parTransId="{FD989715-8833-4DD5-ACE2-7C9EFD249BE9}" sibTransId="{0FE82EE1-8D74-4E38-892F-04D79FA5262C}"/>
     <dgm:cxn modelId="{25B0D440-D07C-4E41-8FD2-74DEDD120BFB}" type="presOf" srcId="{0FE82EE1-8D74-4E38-892F-04D79FA5262C}" destId="{8DD62577-77C3-480F-A658-D5193995DDF8}" srcOrd="0" destOrd="0" presId="urn:microsoft.com/office/officeart/2005/8/layout/process2"/>
     <dgm:cxn modelId="{F2D35845-685C-456E-BB56-34007971D9DA}" type="presOf" srcId="{0FE82EE1-8D74-4E38-892F-04D79FA5262C}" destId="{F320A78F-9F5F-40FA-894C-801BF575186C}" srcOrd="1" destOrd="0" presId="urn:microsoft.com/office/officeart/2005/8/layout/process2"/>
-    <dgm:cxn modelId="{69F75746-36BD-429B-A71A-89D6E5D4EC2E}" srcId="{94B49A6A-7BA7-4463-89D5-CE8920103FCE}" destId="{B9ED2939-05DF-43AF-9345-D8DEAE79A257}" srcOrd="2" destOrd="0" parTransId="{FC161ED9-74AB-423D-9575-53234AF2A441}" sibTransId="{1A978A39-ECF9-4EA0-A31D-253934E477FE}"/>
     <dgm:cxn modelId="{1522C14C-20DD-4A88-B225-E8508ECDBA86}" type="presOf" srcId="{94B49A6A-7BA7-4463-89D5-CE8920103FCE}" destId="{74A9CF36-1A6D-4591-B26E-858B1C92CD2C}" srcOrd="0" destOrd="0" presId="urn:microsoft.com/office/officeart/2005/8/layout/process2"/>
-    <dgm:cxn modelId="{D0936F53-1FE1-4BD6-BA4A-F9CFDC9525B1}" srcId="{94B49A6A-7BA7-4463-89D5-CE8920103FCE}" destId="{0DE9FCF5-7287-4CE1-BE4C-1B31719C16C6}" srcOrd="5" destOrd="0" parTransId="{0FCC5CD4-ABF5-4BAC-97C9-63565A6ADDC4}" sibTransId="{9414FC52-348C-4103-949A-E62A644CE78D}"/>
-    <dgm:cxn modelId="{F91EB573-4836-498C-A4B4-C70101B1C918}" srcId="{94B49A6A-7BA7-4463-89D5-CE8920103FCE}" destId="{66B00332-B764-4B6E-AC51-0665526C33D1}" srcOrd="0" destOrd="0" parTransId="{5253EBE4-F360-409F-B1FD-6A7F976E8379}" sibTransId="{24EFE5E2-0035-4328-B995-B0139AC84D2A}"/>
-    <dgm:cxn modelId="{F3AA1B54-EEE6-4839-B950-28570FEF471D}" type="presOf" srcId="{3E69A209-0010-4824-9836-01B277A4D14C}" destId="{85B8995A-DB60-4712-A46C-8FC3D2F9E93E}" srcOrd="0" destOrd="0" presId="urn:microsoft.com/office/officeart/2005/8/layout/process2"/>
-    <dgm:cxn modelId="{C6146B55-F05D-4107-9755-0737D413B95C}" type="presOf" srcId="{036DD93F-D8E3-47B3-B047-B2138147273A}" destId="{2A3CDD66-DC4E-4BE0-8D91-CF14E73B5E25}" srcOrd="0" destOrd="0" presId="urn:microsoft.com/office/officeart/2005/8/layout/process2"/>
-    <dgm:cxn modelId="{EE971699-7FAE-4F1A-A77C-150C32DE0C97}" type="presOf" srcId="{1A978A39-ECF9-4EA0-A31D-253934E477FE}" destId="{B0FDB78E-942B-4AAD-BB0F-74D1F76BFF6C}" srcOrd="1" destOrd="0" presId="urn:microsoft.com/office/officeart/2005/8/layout/process2"/>
-    <dgm:cxn modelId="{CDC7FE9A-C58D-4ACF-ACAD-F084ADCA3382}" type="presOf" srcId="{66B00332-B764-4B6E-AC51-0665526C33D1}" destId="{85689ED8-A9B8-4E1A-B9C6-1A455B9E39A8}" srcOrd="0" destOrd="0" presId="urn:microsoft.com/office/officeart/2005/8/layout/process2"/>
-    <dgm:cxn modelId="{D286059B-DAE4-448A-8E26-D281D49FEC74}" type="presOf" srcId="{24EFE5E2-0035-4328-B995-B0139AC84D2A}" destId="{F3B245E8-3A60-4B51-9B37-C5131B682188}" srcOrd="1" destOrd="0" presId="urn:microsoft.com/office/officeart/2005/8/layout/process2"/>
+    <dgm:cxn modelId="{D0936F53-1FE1-4BD6-BA4A-F9CFDC9525B1}" srcId="{94B49A6A-7BA7-4463-89D5-CE8920103FCE}" destId="{0DE9FCF5-7287-4CE1-BE4C-1B31719C16C6}" srcOrd="2" destOrd="0" parTransId="{0FCC5CD4-ABF5-4BAC-97C9-63565A6ADDC4}" sibTransId="{9414FC52-348C-4103-949A-E62A644CE78D}"/>
+    <dgm:cxn modelId="{376DD982-CCD6-4584-8CA5-6054263EEE5C}" type="presOf" srcId="{C7DD0EDC-09B9-4837-9A44-24B1E4C95531}" destId="{DD8CB736-0A55-4D38-A5E0-EE358B184BE1}" srcOrd="1" destOrd="0" presId="urn:microsoft.com/office/officeart/2005/8/layout/process2"/>
+    <dgm:cxn modelId="{F5A97F8B-A9A4-4838-A0F4-836EA11E3D02}" type="presOf" srcId="{8B6EE1B1-8314-4B2B-AF0F-D480223C3B1D}" destId="{2F3D375D-3F93-4D87-A4D2-2F43A2CA0F47}" srcOrd="0" destOrd="0" presId="urn:microsoft.com/office/officeart/2005/8/layout/process2"/>
     <dgm:cxn modelId="{A60B5E9C-B730-4098-8A48-2D1D01CD334D}" type="presOf" srcId="{4FA78FAC-1280-411A-A0E7-733D2CDE4070}" destId="{6CF49F8D-4EEA-4084-97F9-CE7DEA2A7A09}" srcOrd="0" destOrd="0" presId="urn:microsoft.com/office/officeart/2005/8/layout/process2"/>
-    <dgm:cxn modelId="{4823159E-7C07-412F-A7D1-8146E37B46BA}" type="presOf" srcId="{3E69A209-0010-4824-9836-01B277A4D14C}" destId="{597F5AAE-83ED-4397-8BA1-273D8A588C52}" srcOrd="1" destOrd="0" presId="urn:microsoft.com/office/officeart/2005/8/layout/process2"/>
-    <dgm:cxn modelId="{2BD94FA3-2C1B-4C1D-8549-226B1EF33219}" srcId="{94B49A6A-7BA7-4463-89D5-CE8920103FCE}" destId="{C58B13D2-3CB7-44A3-8402-6530F7E2FD32}" srcOrd="3" destOrd="0" parTransId="{41A786F1-2031-4A95-90C8-808E45614ABF}" sibTransId="{3E69A209-0010-4824-9836-01B277A4D14C}"/>
+    <dgm:cxn modelId="{08FAA8A2-0A37-4F3B-8E2C-AD8F0A77B53F}" type="presOf" srcId="{C7DD0EDC-09B9-4837-9A44-24B1E4C95531}" destId="{8CB90097-E730-46A4-B997-5ED32D542BB3}" srcOrd="0" destOrd="0" presId="urn:microsoft.com/office/officeart/2005/8/layout/process2"/>
+    <dgm:cxn modelId="{D097FFA8-E4DE-45A1-9DE1-2E8CF7D2B4E0}" srcId="{94B49A6A-7BA7-4463-89D5-CE8920103FCE}" destId="{BCC2E8A3-7048-4E13-B858-D78919CF1EB9}" srcOrd="1" destOrd="0" parTransId="{E0C73E40-1899-48A6-951E-7B96268C8E0F}" sibTransId="{A2E84429-D63F-451B-A1AD-AF6E8BE60494}"/>
     <dgm:cxn modelId="{284778B1-FA4F-48DE-87DA-8C5024284048}" type="presOf" srcId="{805BF697-7F16-43C5-903C-E9EA01482DEF}" destId="{C1FEE5DF-4637-4460-B438-25B6CDF33E28}" srcOrd="0" destOrd="0" presId="urn:microsoft.com/office/officeart/2005/8/layout/process2"/>
-    <dgm:cxn modelId="{9B1C27DA-2287-4329-9EA6-96696C58F659}" type="presOf" srcId="{C58B13D2-3CB7-44A3-8402-6530F7E2FD32}" destId="{51945268-27C8-4620-B08E-C35F80BC5580}" srcOrd="0" destOrd="0" presId="urn:microsoft.com/office/officeart/2005/8/layout/process2"/>
-    <dgm:cxn modelId="{08ABD7E0-5BAC-4670-B642-59B9120B73FB}" type="presOf" srcId="{24EFE5E2-0035-4328-B995-B0139AC84D2A}" destId="{AD88BE3E-A9D4-4CD8-A5AC-1A893D2FF97D}" srcOrd="0" destOrd="0" presId="urn:microsoft.com/office/officeart/2005/8/layout/process2"/>
-    <dgm:cxn modelId="{DC3327E6-FB02-42EB-AC99-56B5DC95C368}" type="presOf" srcId="{29F3631A-285B-4AD7-90D1-4C3CFCEDAAD7}" destId="{5076862A-393A-4380-8193-BA02934B4F82}" srcOrd="0" destOrd="0" presId="urn:microsoft.com/office/officeart/2005/8/layout/process2"/>
-    <dgm:cxn modelId="{9F3C67E6-35DE-443B-A6A9-615F7EA6C979}" srcId="{94B49A6A-7BA7-4463-89D5-CE8920103FCE}" destId="{4FA78FAC-1280-411A-A0E7-733D2CDE4070}" srcOrd="6" destOrd="0" parTransId="{421F4BD6-A9F2-40BB-964C-D42D584E75F7}" sibTransId="{C7DD0EDC-09B9-4837-9A44-24B1E4C95531}"/>
+    <dgm:cxn modelId="{FB1344DE-1119-4923-BD5E-C5F2A3666106}" type="presOf" srcId="{A2E84429-D63F-451B-A1AD-AF6E8BE60494}" destId="{4E00FF4D-5C4F-4651-B704-AC274F4BB412}" srcOrd="0" destOrd="0" presId="urn:microsoft.com/office/officeart/2005/8/layout/process2"/>
+    <dgm:cxn modelId="{9F3C67E6-35DE-443B-A6A9-615F7EA6C979}" srcId="{94B49A6A-7BA7-4463-89D5-CE8920103FCE}" destId="{4FA78FAC-1280-411A-A0E7-733D2CDE4070}" srcOrd="3" destOrd="0" parTransId="{421F4BD6-A9F2-40BB-964C-D42D584E75F7}" sibTransId="{C7DD0EDC-09B9-4837-9A44-24B1E4C95531}"/>
+    <dgm:cxn modelId="{41FE8EE7-A2A4-4A13-97D8-77BE8FE89B5C}" type="presOf" srcId="{BCC2E8A3-7048-4E13-B858-D78919CF1EB9}" destId="{6D6F709F-26F0-40EC-8149-20DA00AF9763}" srcOrd="0" destOrd="0" presId="urn:microsoft.com/office/officeart/2005/8/layout/process2"/>
     <dgm:cxn modelId="{E3B2C2F1-011A-4D49-B4A5-34DE17360E56}" type="presOf" srcId="{0DE9FCF5-7287-4CE1-BE4C-1B31719C16C6}" destId="{F9EB726B-8B55-464E-9AFF-386AC42BB220}" srcOrd="0" destOrd="0" presId="urn:microsoft.com/office/officeart/2005/8/layout/process2"/>
     <dgm:cxn modelId="{A8D5F6F7-9687-40CD-948D-983E607F8F69}" type="presOf" srcId="{9414FC52-348C-4103-949A-E62A644CE78D}" destId="{03552476-F726-4615-9122-8F1BC13329C6}" srcOrd="0" destOrd="0" presId="urn:microsoft.com/office/officeart/2005/8/layout/process2"/>
     <dgm:cxn modelId="{FFF062FA-92CE-45FE-9848-BB13D10EC3BE}" type="presOf" srcId="{9414FC52-348C-4103-949A-E62A644CE78D}" destId="{2AB2BD0B-0274-4A2F-B1D6-F83702B3B187}" srcOrd="1" destOrd="0" presId="urn:microsoft.com/office/officeart/2005/8/layout/process2"/>
-    <dgm:cxn modelId="{27EB42FB-868B-4105-829B-50954CF5275F}" type="presOf" srcId="{B9ED2939-05DF-43AF-9345-D8DEAE79A257}" destId="{C927884E-F475-48A5-9251-137FCBB39B29}" srcOrd="0" destOrd="0" presId="urn:microsoft.com/office/officeart/2005/8/layout/process2"/>
-    <dgm:cxn modelId="{615A29DE-4176-4AAB-9B1B-1E53B625A509}" type="presParOf" srcId="{74A9CF36-1A6D-4591-B26E-858B1C92CD2C}" destId="{85689ED8-A9B8-4E1A-B9C6-1A455B9E39A8}" srcOrd="0" destOrd="0" presId="urn:microsoft.com/office/officeart/2005/8/layout/process2"/>
-    <dgm:cxn modelId="{BB105295-83F6-4909-88DF-39FA5020D4CC}" type="presParOf" srcId="{74A9CF36-1A6D-4591-B26E-858B1C92CD2C}" destId="{AD88BE3E-A9D4-4CD8-A5AC-1A893D2FF97D}" srcOrd="1" destOrd="0" presId="urn:microsoft.com/office/officeart/2005/8/layout/process2"/>
-    <dgm:cxn modelId="{B472614D-0D2D-48B1-8745-B9C541F274DE}" type="presParOf" srcId="{AD88BE3E-A9D4-4CD8-A5AC-1A893D2FF97D}" destId="{F3B245E8-3A60-4B51-9B37-C5131B682188}" srcOrd="0" destOrd="0" presId="urn:microsoft.com/office/officeart/2005/8/layout/process2"/>
-    <dgm:cxn modelId="{F31DE6B9-188C-40B5-8CDC-E6A9B58C1702}" type="presParOf" srcId="{74A9CF36-1A6D-4591-B26E-858B1C92CD2C}" destId="{5076862A-393A-4380-8193-BA02934B4F82}" srcOrd="2" destOrd="0" presId="urn:microsoft.com/office/officeart/2005/8/layout/process2"/>
-    <dgm:cxn modelId="{941BFDA4-C3EC-42D4-B695-AE4C95AA086A}" type="presParOf" srcId="{74A9CF36-1A6D-4591-B26E-858B1C92CD2C}" destId="{2A3CDD66-DC4E-4BE0-8D91-CF14E73B5E25}" srcOrd="3" destOrd="0" presId="urn:microsoft.com/office/officeart/2005/8/layout/process2"/>
-    <dgm:cxn modelId="{55406BBB-DFE8-4913-A203-BF43574C10DA}" type="presParOf" srcId="{2A3CDD66-DC4E-4BE0-8D91-CF14E73B5E25}" destId="{E64977C8-5E2A-41E4-B093-8360B7FF7F7D}" srcOrd="0" destOrd="0" presId="urn:microsoft.com/office/officeart/2005/8/layout/process2"/>
-    <dgm:cxn modelId="{3E1591DD-C5EF-422A-987D-B15B8800CEE4}" type="presParOf" srcId="{74A9CF36-1A6D-4591-B26E-858B1C92CD2C}" destId="{C927884E-F475-48A5-9251-137FCBB39B29}" srcOrd="4" destOrd="0" presId="urn:microsoft.com/office/officeart/2005/8/layout/process2"/>
-    <dgm:cxn modelId="{65144056-E8DB-45B6-BA43-887CAED37E29}" type="presParOf" srcId="{74A9CF36-1A6D-4591-B26E-858B1C92CD2C}" destId="{0BBC3489-0FBE-4125-A8ED-2102FD5C5050}" srcOrd="5" destOrd="0" presId="urn:microsoft.com/office/officeart/2005/8/layout/process2"/>
-    <dgm:cxn modelId="{295B447B-2256-4445-B411-C42574D71C31}" type="presParOf" srcId="{0BBC3489-0FBE-4125-A8ED-2102FD5C5050}" destId="{B0FDB78E-942B-4AAD-BB0F-74D1F76BFF6C}" srcOrd="0" destOrd="0" presId="urn:microsoft.com/office/officeart/2005/8/layout/process2"/>
-    <dgm:cxn modelId="{A761DB13-FB34-414A-A501-3A56EA2067CE}" type="presParOf" srcId="{74A9CF36-1A6D-4591-B26E-858B1C92CD2C}" destId="{51945268-27C8-4620-B08E-C35F80BC5580}" srcOrd="6" destOrd="0" presId="urn:microsoft.com/office/officeart/2005/8/layout/process2"/>
-    <dgm:cxn modelId="{2DE22D2D-CB28-4CD4-A780-4C7500F8AACA}" type="presParOf" srcId="{74A9CF36-1A6D-4591-B26E-858B1C92CD2C}" destId="{85B8995A-DB60-4712-A46C-8FC3D2F9E93E}" srcOrd="7" destOrd="0" presId="urn:microsoft.com/office/officeart/2005/8/layout/process2"/>
-    <dgm:cxn modelId="{BF2C6283-DFF0-404D-9535-AC51FD67E47D}" type="presParOf" srcId="{85B8995A-DB60-4712-A46C-8FC3D2F9E93E}" destId="{597F5AAE-83ED-4397-8BA1-273D8A588C52}" srcOrd="0" destOrd="0" presId="urn:microsoft.com/office/officeart/2005/8/layout/process2"/>
-    <dgm:cxn modelId="{4319BA4A-148E-4357-A83A-D15B03A61843}" type="presParOf" srcId="{74A9CF36-1A6D-4591-B26E-858B1C92CD2C}" destId="{C1FEE5DF-4637-4460-B438-25B6CDF33E28}" srcOrd="8" destOrd="0" presId="urn:microsoft.com/office/officeart/2005/8/layout/process2"/>
-    <dgm:cxn modelId="{C8169267-13CA-4110-85CB-DC1689C314D3}" type="presParOf" srcId="{74A9CF36-1A6D-4591-B26E-858B1C92CD2C}" destId="{8DD62577-77C3-480F-A658-D5193995DDF8}" srcOrd="9" destOrd="0" presId="urn:microsoft.com/office/officeart/2005/8/layout/process2"/>
+    <dgm:cxn modelId="{4319BA4A-148E-4357-A83A-D15B03A61843}" type="presParOf" srcId="{74A9CF36-1A6D-4591-B26E-858B1C92CD2C}" destId="{C1FEE5DF-4637-4460-B438-25B6CDF33E28}" srcOrd="0" destOrd="0" presId="urn:microsoft.com/office/officeart/2005/8/layout/process2"/>
+    <dgm:cxn modelId="{C8169267-13CA-4110-85CB-DC1689C314D3}" type="presParOf" srcId="{74A9CF36-1A6D-4591-B26E-858B1C92CD2C}" destId="{8DD62577-77C3-480F-A658-D5193995DDF8}" srcOrd="1" destOrd="0" presId="urn:microsoft.com/office/officeart/2005/8/layout/process2"/>
     <dgm:cxn modelId="{077E8C7F-9340-4922-BCF8-099F238878B6}" type="presParOf" srcId="{8DD62577-77C3-480F-A658-D5193995DDF8}" destId="{F320A78F-9F5F-40FA-894C-801BF575186C}" srcOrd="0" destOrd="0" presId="urn:microsoft.com/office/officeart/2005/8/layout/process2"/>
-    <dgm:cxn modelId="{357F4583-0525-421A-955F-87C2238E6BCE}" type="presParOf" srcId="{74A9CF36-1A6D-4591-B26E-858B1C92CD2C}" destId="{F9EB726B-8B55-464E-9AFF-386AC42BB220}" srcOrd="10" destOrd="0" presId="urn:microsoft.com/office/officeart/2005/8/layout/process2"/>
-    <dgm:cxn modelId="{EB6A21AE-2203-47BE-B2DF-57221336F6FB}" type="presParOf" srcId="{74A9CF36-1A6D-4591-B26E-858B1C92CD2C}" destId="{03552476-F726-4615-9122-8F1BC13329C6}" srcOrd="11" destOrd="0" presId="urn:microsoft.com/office/officeart/2005/8/layout/process2"/>
+    <dgm:cxn modelId="{B8B6FA18-3EF3-4CDD-B91A-5B310E521807}" type="presParOf" srcId="{74A9CF36-1A6D-4591-B26E-858B1C92CD2C}" destId="{6D6F709F-26F0-40EC-8149-20DA00AF9763}" srcOrd="2" destOrd="0" presId="urn:microsoft.com/office/officeart/2005/8/layout/process2"/>
+    <dgm:cxn modelId="{3F6E00E6-A009-4B7A-AD63-8E45E71917C4}" type="presParOf" srcId="{74A9CF36-1A6D-4591-B26E-858B1C92CD2C}" destId="{4E00FF4D-5C4F-4651-B704-AC274F4BB412}" srcOrd="3" destOrd="0" presId="urn:microsoft.com/office/officeart/2005/8/layout/process2"/>
+    <dgm:cxn modelId="{86B35846-4871-457A-B4B1-C16E0EAC2993}" type="presParOf" srcId="{4E00FF4D-5C4F-4651-B704-AC274F4BB412}" destId="{C78D76E1-24B3-4D54-B39A-0910ABFD0304}" srcOrd="0" destOrd="0" presId="urn:microsoft.com/office/officeart/2005/8/layout/process2"/>
+    <dgm:cxn modelId="{357F4583-0525-421A-955F-87C2238E6BCE}" type="presParOf" srcId="{74A9CF36-1A6D-4591-B26E-858B1C92CD2C}" destId="{F9EB726B-8B55-464E-9AFF-386AC42BB220}" srcOrd="4" destOrd="0" presId="urn:microsoft.com/office/officeart/2005/8/layout/process2"/>
+    <dgm:cxn modelId="{EB6A21AE-2203-47BE-B2DF-57221336F6FB}" type="presParOf" srcId="{74A9CF36-1A6D-4591-B26E-858B1C92CD2C}" destId="{03552476-F726-4615-9122-8F1BC13329C6}" srcOrd="5" destOrd="0" presId="urn:microsoft.com/office/officeart/2005/8/layout/process2"/>
     <dgm:cxn modelId="{CA047256-FB2A-41AA-95F3-E0F411DECFB5}" type="presParOf" srcId="{03552476-F726-4615-9122-8F1BC13329C6}" destId="{2AB2BD0B-0274-4A2F-B1D6-F83702B3B187}" srcOrd="0" destOrd="0" presId="urn:microsoft.com/office/officeart/2005/8/layout/process2"/>
-    <dgm:cxn modelId="{FF19C0DA-80E8-46A9-B9D5-56BC67BA38C4}" type="presParOf" srcId="{74A9CF36-1A6D-4591-B26E-858B1C92CD2C}" destId="{6CF49F8D-4EEA-4084-97F9-CE7DEA2A7A09}" srcOrd="12" destOrd="0" presId="urn:microsoft.com/office/officeart/2005/8/layout/process2"/>
+    <dgm:cxn modelId="{FF19C0DA-80E8-46A9-B9D5-56BC67BA38C4}" type="presParOf" srcId="{74A9CF36-1A6D-4591-B26E-858B1C92CD2C}" destId="{6CF49F8D-4EEA-4084-97F9-CE7DEA2A7A09}" srcOrd="6" destOrd="0" presId="urn:microsoft.com/office/officeart/2005/8/layout/process2"/>
+    <dgm:cxn modelId="{B44EA686-8966-475A-8700-D1A3F23B3C20}" type="presParOf" srcId="{74A9CF36-1A6D-4591-B26E-858B1C92CD2C}" destId="{8CB90097-E730-46A4-B997-5ED32D542BB3}" srcOrd="7" destOrd="0" presId="urn:microsoft.com/office/officeart/2005/8/layout/process2"/>
+    <dgm:cxn modelId="{3A7B1AD1-FD0D-4496-8E54-6D402588D6EA}" type="presParOf" srcId="{8CB90097-E730-46A4-B997-5ED32D542BB3}" destId="{DD8CB736-0A55-4D38-A5E0-EE358B184BE1}" srcOrd="0" destOrd="0" presId="urn:microsoft.com/office/officeart/2005/8/layout/process2"/>
+    <dgm:cxn modelId="{6A70E552-0EFA-4019-8141-CBC7F061A7FF}" type="presParOf" srcId="{74A9CF36-1A6D-4591-B26E-858B1C92CD2C}" destId="{2F3D375D-3F93-4D87-A4D2-2F43A2CA0F47}" srcOrd="8" destOrd="0" presId="urn:microsoft.com/office/officeart/2005/8/layout/process2"/>
   </dgm:cxnLst>
   <dgm:bg/>
   <dgm:whole/>
@@ -5721,15 +5175,15 @@
       <dsp:cNvGrpSpPr/>
     </dsp:nvGrpSpPr>
     <dsp:grpSpPr/>
-    <dsp:sp modelId="{85689ED8-A9B8-4E1A-B9C6-1A455B9E39A8}">
+    <dsp:sp modelId="{C1FEE5DF-4637-4460-B438-25B6CDF33E28}">
       <dsp:nvSpPr>
         <dsp:cNvPr id="0" name=""/>
         <dsp:cNvSpPr/>
       </dsp:nvSpPr>
       <dsp:spPr>
         <a:xfrm>
-          <a:off x="2192437" y="320"/>
-          <a:ext cx="1015164" cy="262825"/>
+          <a:off x="2297567" y="320"/>
+          <a:ext cx="804904" cy="375465"/>
         </a:xfrm>
         <a:prstGeom prst="roundRect">
           <a:avLst>
@@ -5773,12 +5227,12 @@
         </a:fontRef>
       </dsp:style>
       <dsp:txBody>
-        <a:bodyPr spcFirstLastPara="0" vert="horz" wrap="square" lIns="34290" tIns="34290" rIns="34290" bIns="34290" numCol="1" spcCol="1270" anchor="ctr" anchorCtr="0">
+        <a:bodyPr spcFirstLastPara="0" vert="horz" wrap="square" lIns="30480" tIns="30480" rIns="30480" bIns="30480" numCol="1" spcCol="1270" anchor="ctr" anchorCtr="0">
           <a:noAutofit/>
         </a:bodyPr>
         <a:lstStyle/>
         <a:p>
-          <a:pPr marL="0" lvl="0" indent="0" algn="ctr" defTabSz="400050">
+          <a:pPr marL="0" lvl="0" indent="0" algn="ctr" defTabSz="355600">
             <a:lnSpc>
               <a:spcPct val="90000"/>
             </a:lnSpc>
@@ -5791,25 +5245,25 @@
             <a:buNone/>
           </a:pPr>
           <a:r>
-            <a:rPr lang="pt-BR" sz="900" kern="1200"/>
-            <a:t>extração_ano_2023 </a:t>
+            <a:rPr lang="pt-BR" sz="800" kern="1200"/>
+            <a:t>Região </a:t>
           </a:r>
         </a:p>
       </dsp:txBody>
       <dsp:txXfrm>
-        <a:off x="2200135" y="8018"/>
-        <a:ext cx="999768" cy="247429"/>
+        <a:off x="2308564" y="11317"/>
+        <a:ext cx="782910" cy="353471"/>
       </dsp:txXfrm>
     </dsp:sp>
-    <dsp:sp modelId="{AD88BE3E-A9D4-4CD8-A5AC-1A893D2FF97D}">
+    <dsp:sp modelId="{8DD62577-77C3-480F-A658-D5193995DDF8}">
       <dsp:nvSpPr>
         <dsp:cNvPr id="0" name=""/>
         <dsp:cNvSpPr/>
       </dsp:nvSpPr>
       <dsp:spPr>
         <a:xfrm rot="5400000">
-          <a:off x="2650740" y="269717"/>
-          <a:ext cx="98559" cy="118271"/>
+          <a:off x="2629620" y="385173"/>
+          <a:ext cx="140799" cy="168959"/>
         </a:xfrm>
         <a:prstGeom prst="rightArrow">
           <a:avLst>
@@ -5851,7 +5305,7 @@
         </a:bodyPr>
         <a:lstStyle/>
         <a:p>
-          <a:pPr marL="0" lvl="0" indent="0" algn="ctr" defTabSz="222250">
+          <a:pPr marL="0" lvl="0" indent="0" algn="ctr" defTabSz="311150">
             <a:lnSpc>
               <a:spcPct val="90000"/>
             </a:lnSpc>
@@ -5863,23 +5317,23 @@
             </a:spcAft>
             <a:buNone/>
           </a:pPr>
-          <a:endParaRPr lang="pt-BR" sz="500" kern="1200"/>
+          <a:endParaRPr lang="pt-BR" sz="700" kern="1200"/>
         </a:p>
       </dsp:txBody>
       <dsp:txXfrm rot="-5400000">
-        <a:off x="2664538" y="279573"/>
-        <a:ext cx="70963" cy="68991"/>
+        <a:off x="2649332" y="399253"/>
+        <a:ext cx="101375" cy="98559"/>
       </dsp:txXfrm>
     </dsp:sp>
-    <dsp:sp modelId="{5076862A-393A-4380-8193-BA02934B4F82}">
+    <dsp:sp modelId="{6D6F709F-26F0-40EC-8149-20DA00AF9763}">
       <dsp:nvSpPr>
         <dsp:cNvPr id="0" name=""/>
         <dsp:cNvSpPr/>
       </dsp:nvSpPr>
       <dsp:spPr>
         <a:xfrm>
-          <a:off x="2192437" y="394559"/>
-          <a:ext cx="1015164" cy="262825"/>
+          <a:off x="2297567" y="563519"/>
+          <a:ext cx="804904" cy="375465"/>
         </a:xfrm>
         <a:prstGeom prst="roundRect">
           <a:avLst>
@@ -5923,12 +5377,12 @@
         </a:fontRef>
       </dsp:style>
       <dsp:txBody>
-        <a:bodyPr spcFirstLastPara="0" vert="horz" wrap="square" lIns="34290" tIns="34290" rIns="34290" bIns="34290" numCol="1" spcCol="1270" anchor="ctr" anchorCtr="0">
+        <a:bodyPr spcFirstLastPara="0" vert="horz" wrap="square" lIns="30480" tIns="30480" rIns="30480" bIns="30480" numCol="1" spcCol="1270" anchor="ctr" anchorCtr="0">
           <a:noAutofit/>
         </a:bodyPr>
         <a:lstStyle/>
         <a:p>
-          <a:pPr marL="0" lvl="0" indent="0" algn="ctr" defTabSz="400050">
+          <a:pPr marL="0" lvl="0" indent="0" algn="ctr" defTabSz="355600">
             <a:lnSpc>
               <a:spcPct val="90000"/>
             </a:lnSpc>
@@ -5941,25 +5395,25 @@
             <a:buNone/>
           </a:pPr>
           <a:r>
-            <a:rPr lang="pt-BR" sz="900" kern="1200"/>
-            <a:t>extração_mes_08 </a:t>
+            <a:rPr lang="pt-BR" sz="800" kern="1200"/>
+            <a:t>Consocio</a:t>
           </a:r>
         </a:p>
       </dsp:txBody>
       <dsp:txXfrm>
-        <a:off x="2200135" y="402257"/>
-        <a:ext cx="999768" cy="247429"/>
+        <a:off x="2308564" y="574516"/>
+        <a:ext cx="782910" cy="353471"/>
       </dsp:txXfrm>
     </dsp:sp>
-    <dsp:sp modelId="{2A3CDD66-DC4E-4BE0-8D91-CF14E73B5E25}">
+    <dsp:sp modelId="{4E00FF4D-5C4F-4651-B704-AC274F4BB412}">
       <dsp:nvSpPr>
         <dsp:cNvPr id="0" name=""/>
         <dsp:cNvSpPr/>
       </dsp:nvSpPr>
       <dsp:spPr>
         <a:xfrm rot="5400000">
-          <a:off x="2650740" y="663956"/>
-          <a:ext cx="98559" cy="118271"/>
+          <a:off x="2629620" y="948371"/>
+          <a:ext cx="140799" cy="168959"/>
         </a:xfrm>
         <a:prstGeom prst="rightArrow">
           <a:avLst>
@@ -6001,7 +5455,7 @@
         </a:bodyPr>
         <a:lstStyle/>
         <a:p>
-          <a:pPr marL="0" lvl="0" indent="0" algn="ctr" defTabSz="222250">
+          <a:pPr marL="0" lvl="0" indent="0" algn="ctr" defTabSz="311150">
             <a:lnSpc>
               <a:spcPct val="90000"/>
             </a:lnSpc>
@@ -6013,23 +5467,23 @@
             </a:spcAft>
             <a:buNone/>
           </a:pPr>
-          <a:endParaRPr lang="pt-BR" sz="500" kern="1200"/>
+          <a:endParaRPr lang="pt-BR" sz="700" kern="1200"/>
         </a:p>
       </dsp:txBody>
       <dsp:txXfrm rot="-5400000">
-        <a:off x="2664538" y="673812"/>
-        <a:ext cx="70963" cy="68991"/>
+        <a:off x="2649332" y="962451"/>
+        <a:ext cx="101375" cy="98559"/>
       </dsp:txXfrm>
     </dsp:sp>
-    <dsp:sp modelId="{C927884E-F475-48A5-9251-137FCBB39B29}">
+    <dsp:sp modelId="{F9EB726B-8B55-464E-9AFF-386AC42BB220}">
       <dsp:nvSpPr>
         <dsp:cNvPr id="0" name=""/>
         <dsp:cNvSpPr/>
       </dsp:nvSpPr>
       <dsp:spPr>
         <a:xfrm>
-          <a:off x="2192437" y="788798"/>
-          <a:ext cx="1015164" cy="262825"/>
+          <a:off x="2297567" y="1126717"/>
+          <a:ext cx="804904" cy="375465"/>
         </a:xfrm>
         <a:prstGeom prst="roundRect">
           <a:avLst>
@@ -6073,12 +5527,12 @@
         </a:fontRef>
       </dsp:style>
       <dsp:txBody>
-        <a:bodyPr spcFirstLastPara="0" vert="horz" wrap="square" lIns="34290" tIns="34290" rIns="34290" bIns="34290" numCol="1" spcCol="1270" anchor="ctr" anchorCtr="0">
+        <a:bodyPr spcFirstLastPara="0" vert="horz" wrap="square" lIns="30480" tIns="30480" rIns="30480" bIns="30480" numCol="1" spcCol="1270" anchor="ctr" anchorCtr="0">
           <a:noAutofit/>
         </a:bodyPr>
         <a:lstStyle/>
         <a:p>
-          <a:pPr marL="0" lvl="0" indent="0" algn="ctr" defTabSz="400050">
+          <a:pPr marL="0" lvl="0" indent="0" algn="ctr" defTabSz="355600">
             <a:lnSpc>
               <a:spcPct val="90000"/>
             </a:lnSpc>
@@ -6091,25 +5545,25 @@
             <a:buNone/>
           </a:pPr>
           <a:r>
-            <a:rPr lang="pt-BR" sz="900" kern="1200"/>
-            <a:t>extração_dia_26 </a:t>
+            <a:rPr lang="pt-BR" sz="800" kern="1200"/>
+            <a:t>Empresa </a:t>
           </a:r>
         </a:p>
       </dsp:txBody>
       <dsp:txXfrm>
-        <a:off x="2200135" y="796496"/>
-        <a:ext cx="999768" cy="247429"/>
+        <a:off x="2308564" y="1137714"/>
+        <a:ext cx="782910" cy="353471"/>
       </dsp:txXfrm>
     </dsp:sp>
-    <dsp:sp modelId="{0BBC3489-0FBE-4125-A8ED-2102FD5C5050}">
+    <dsp:sp modelId="{03552476-F726-4615-9122-8F1BC13329C6}">
       <dsp:nvSpPr>
         <dsp:cNvPr id="0" name=""/>
         <dsp:cNvSpPr/>
       </dsp:nvSpPr>
       <dsp:spPr>
         <a:xfrm rot="5400000">
-          <a:off x="2650740" y="1058194"/>
-          <a:ext cx="98559" cy="118271"/>
+          <a:off x="2629620" y="1511569"/>
+          <a:ext cx="140799" cy="168959"/>
         </a:xfrm>
         <a:prstGeom prst="rightArrow">
           <a:avLst>
@@ -6151,7 +5605,7 @@
         </a:bodyPr>
         <a:lstStyle/>
         <a:p>
-          <a:pPr marL="0" lvl="0" indent="0" algn="ctr" defTabSz="222250">
+          <a:pPr marL="0" lvl="0" indent="0" algn="ctr" defTabSz="311150">
             <a:lnSpc>
               <a:spcPct val="90000"/>
             </a:lnSpc>
@@ -6163,23 +5617,23 @@
             </a:spcAft>
             <a:buNone/>
           </a:pPr>
-          <a:endParaRPr lang="pt-BR" sz="500" kern="1200"/>
+          <a:endParaRPr lang="pt-BR" sz="700" kern="1200"/>
         </a:p>
       </dsp:txBody>
       <dsp:txXfrm rot="-5400000">
-        <a:off x="2664538" y="1068050"/>
-        <a:ext cx="70963" cy="68991"/>
+        <a:off x="2649332" y="1525649"/>
+        <a:ext cx="101375" cy="98559"/>
       </dsp:txXfrm>
     </dsp:sp>
-    <dsp:sp modelId="{51945268-27C8-4620-B08E-C35F80BC5580}">
+    <dsp:sp modelId="{6CF49F8D-4EEA-4084-97F9-CE7DEA2A7A09}">
       <dsp:nvSpPr>
         <dsp:cNvPr id="0" name=""/>
         <dsp:cNvSpPr/>
       </dsp:nvSpPr>
       <dsp:spPr>
         <a:xfrm>
-          <a:off x="2192437" y="1183037"/>
-          <a:ext cx="1015164" cy="262825"/>
+          <a:off x="2297567" y="1689915"/>
+          <a:ext cx="804904" cy="375465"/>
         </a:xfrm>
         <a:prstGeom prst="roundRect">
           <a:avLst>
@@ -6223,12 +5677,12 @@
         </a:fontRef>
       </dsp:style>
       <dsp:txBody>
-        <a:bodyPr spcFirstLastPara="0" vert="horz" wrap="square" lIns="34290" tIns="34290" rIns="34290" bIns="34290" numCol="1" spcCol="1270" anchor="ctr" anchorCtr="0">
+        <a:bodyPr spcFirstLastPara="0" vert="horz" wrap="square" lIns="30480" tIns="30480" rIns="30480" bIns="30480" numCol="1" spcCol="1270" anchor="ctr" anchorCtr="0">
           <a:noAutofit/>
         </a:bodyPr>
         <a:lstStyle/>
         <a:p>
-          <a:pPr marL="0" lvl="0" indent="0" algn="ctr" defTabSz="400050">
+          <a:pPr marL="0" lvl="0" indent="0" algn="ctr" defTabSz="355600">
             <a:lnSpc>
               <a:spcPct val="90000"/>
             </a:lnSpc>
@@ -6241,25 +5695,25 @@
             <a:buNone/>
           </a:pPr>
           <a:r>
-            <a:rPr lang="pt-BR" sz="900" kern="1200"/>
-            <a:t>req_21:46 </a:t>
+            <a:rPr lang="pt-BR" sz="800" kern="1200"/>
+            <a:t>linha </a:t>
           </a:r>
         </a:p>
       </dsp:txBody>
       <dsp:txXfrm>
-        <a:off x="2200135" y="1190735"/>
-        <a:ext cx="999768" cy="247429"/>
+        <a:off x="2308564" y="1700912"/>
+        <a:ext cx="782910" cy="353471"/>
       </dsp:txXfrm>
     </dsp:sp>
-    <dsp:sp modelId="{85B8995A-DB60-4712-A46C-8FC3D2F9E93E}">
+    <dsp:sp modelId="{8CB90097-E730-46A4-B997-5ED32D542BB3}">
       <dsp:nvSpPr>
         <dsp:cNvPr id="0" name=""/>
         <dsp:cNvSpPr/>
       </dsp:nvSpPr>
       <dsp:spPr>
         <a:xfrm rot="5400000">
-          <a:off x="2650740" y="1452433"/>
-          <a:ext cx="98559" cy="118271"/>
+          <a:off x="2629620" y="2074767"/>
+          <a:ext cx="140799" cy="168959"/>
         </a:xfrm>
         <a:prstGeom prst="rightArrow">
           <a:avLst>
@@ -6301,7 +5755,7 @@
         </a:bodyPr>
         <a:lstStyle/>
         <a:p>
-          <a:pPr marL="0" lvl="0" indent="0" algn="ctr" defTabSz="222250">
+          <a:pPr marL="0" lvl="0" indent="0" algn="ctr" defTabSz="311150">
             <a:lnSpc>
               <a:spcPct val="90000"/>
             </a:lnSpc>
@@ -6313,23 +5767,23 @@
             </a:spcAft>
             <a:buNone/>
           </a:pPr>
-          <a:endParaRPr lang="pt-BR" sz="500" kern="1200"/>
+          <a:endParaRPr lang="pt-BR" sz="700" kern="1200"/>
         </a:p>
       </dsp:txBody>
       <dsp:txXfrm rot="-5400000">
-        <a:off x="2664538" y="1462289"/>
-        <a:ext cx="70963" cy="68991"/>
+        <a:off x="2649332" y="2088847"/>
+        <a:ext cx="101375" cy="98559"/>
       </dsp:txXfrm>
     </dsp:sp>
-    <dsp:sp modelId="{C1FEE5DF-4637-4460-B438-25B6CDF33E28}">
+    <dsp:sp modelId="{2F3D375D-3F93-4D87-A4D2-2F43A2CA0F47}">
       <dsp:nvSpPr>
         <dsp:cNvPr id="0" name=""/>
         <dsp:cNvSpPr/>
       </dsp:nvSpPr>
       <dsp:spPr>
         <a:xfrm>
-          <a:off x="2192437" y="1577275"/>
-          <a:ext cx="1015164" cy="262825"/>
+          <a:off x="2297567" y="2253113"/>
+          <a:ext cx="804904" cy="375465"/>
         </a:xfrm>
         <a:prstGeom prst="roundRect">
           <a:avLst>
@@ -6373,12 +5827,12 @@
         </a:fontRef>
       </dsp:style>
       <dsp:txBody>
-        <a:bodyPr spcFirstLastPara="0" vert="horz" wrap="square" lIns="34290" tIns="34290" rIns="34290" bIns="34290" numCol="1" spcCol="1270" anchor="ctr" anchorCtr="0">
+        <a:bodyPr spcFirstLastPara="0" vert="horz" wrap="square" lIns="30480" tIns="30480" rIns="30480" bIns="30480" numCol="1" spcCol="1270" anchor="ctr" anchorCtr="0">
           <a:noAutofit/>
         </a:bodyPr>
         <a:lstStyle/>
         <a:p>
-          <a:pPr marL="0" lvl="0" indent="0" algn="ctr" defTabSz="400050">
+          <a:pPr marL="0" lvl="0" indent="0" algn="ctr" defTabSz="355600">
             <a:lnSpc>
               <a:spcPct val="90000"/>
             </a:lnSpc>
@@ -6391,67 +5845,12 @@
             <a:buNone/>
           </a:pPr>
           <a:r>
-            <a:rPr lang="pt-BR" sz="900" kern="1200"/>
-            <a:t>Região </a:t>
+            <a:rPr lang="pt-BR" sz="800" kern="1200"/>
+            <a:t>Data de extração</a:t>
           </a:r>
         </a:p>
-      </dsp:txBody>
-      <dsp:txXfrm>
-        <a:off x="2200135" y="1584973"/>
-        <a:ext cx="999768" cy="247429"/>
-      </dsp:txXfrm>
-    </dsp:sp>
-    <dsp:sp modelId="{8DD62577-77C3-480F-A658-D5193995DDF8}">
-      <dsp:nvSpPr>
-        <dsp:cNvPr id="0" name=""/>
-        <dsp:cNvSpPr/>
-      </dsp:nvSpPr>
-      <dsp:spPr>
-        <a:xfrm rot="5400000">
-          <a:off x="2650740" y="1846672"/>
-          <a:ext cx="98559" cy="118271"/>
-        </a:xfrm>
-        <a:prstGeom prst="rightArrow">
-          <a:avLst>
-            <a:gd name="adj1" fmla="val 60000"/>
-            <a:gd name="adj2" fmla="val 50000"/>
-          </a:avLst>
-        </a:prstGeom>
-        <a:solidFill>
-          <a:schemeClr val="accent1">
-            <a:tint val="60000"/>
-            <a:hueOff val="0"/>
-            <a:satOff val="0"/>
-            <a:lumOff val="0"/>
-            <a:alphaOff val="0"/>
-          </a:schemeClr>
-        </a:solidFill>
-        <a:ln>
-          <a:noFill/>
-        </a:ln>
-        <a:effectLst/>
-      </dsp:spPr>
-      <dsp:style>
-        <a:lnRef idx="0">
-          <a:scrgbClr r="0" g="0" b="0"/>
-        </a:lnRef>
-        <a:fillRef idx="1">
-          <a:scrgbClr r="0" g="0" b="0"/>
-        </a:fillRef>
-        <a:effectRef idx="0">
-          <a:scrgbClr r="0" g="0" b="0"/>
-        </a:effectRef>
-        <a:fontRef idx="minor">
-          <a:schemeClr val="lt1"/>
-        </a:fontRef>
-      </dsp:style>
-      <dsp:txBody>
-        <a:bodyPr spcFirstLastPara="0" vert="horz" wrap="square" lIns="0" tIns="0" rIns="0" bIns="0" numCol="1" spcCol="1270" anchor="ctr" anchorCtr="0">
-          <a:noAutofit/>
-        </a:bodyPr>
-        <a:lstStyle/>
         <a:p>
-          <a:pPr marL="0" lvl="0" indent="0" algn="ctr" defTabSz="222250">
+          <a:pPr marL="0" lvl="0" indent="0" algn="ctr" defTabSz="355600">
             <a:lnSpc>
               <a:spcPct val="90000"/>
             </a:lnSpc>
@@ -6463,242 +5862,12 @@
             </a:spcAft>
             <a:buNone/>
           </a:pPr>
-          <a:endParaRPr lang="pt-BR" sz="500" kern="1200"/>
-        </a:p>
-      </dsp:txBody>
-      <dsp:txXfrm rot="-5400000">
-        <a:off x="2664538" y="1856528"/>
-        <a:ext cx="70963" cy="68991"/>
-      </dsp:txXfrm>
-    </dsp:sp>
-    <dsp:sp modelId="{F9EB726B-8B55-464E-9AFF-386AC42BB220}">
-      <dsp:nvSpPr>
-        <dsp:cNvPr id="0" name=""/>
-        <dsp:cNvSpPr/>
-      </dsp:nvSpPr>
-      <dsp:spPr>
-        <a:xfrm>
-          <a:off x="2192437" y="1971514"/>
-          <a:ext cx="1015164" cy="262825"/>
-        </a:xfrm>
-        <a:prstGeom prst="roundRect">
-          <a:avLst>
-            <a:gd name="adj" fmla="val 10000"/>
-          </a:avLst>
-        </a:prstGeom>
-        <a:solidFill>
-          <a:schemeClr val="accent1">
-            <a:hueOff val="0"/>
-            <a:satOff val="0"/>
-            <a:lumOff val="0"/>
-            <a:alphaOff val="0"/>
-          </a:schemeClr>
-        </a:solidFill>
-        <a:ln w="12700" cap="flat" cmpd="sng" algn="ctr">
-          <a:solidFill>
-            <a:schemeClr val="lt1">
-              <a:hueOff val="0"/>
-              <a:satOff val="0"/>
-              <a:lumOff val="0"/>
-              <a:alphaOff val="0"/>
-            </a:schemeClr>
-          </a:solidFill>
-          <a:prstDash val="solid"/>
-          <a:miter lim="800000"/>
-        </a:ln>
-        <a:effectLst/>
-      </dsp:spPr>
-      <dsp:style>
-        <a:lnRef idx="2">
-          <a:scrgbClr r="0" g="0" b="0"/>
-        </a:lnRef>
-        <a:fillRef idx="1">
-          <a:scrgbClr r="0" g="0" b="0"/>
-        </a:fillRef>
-        <a:effectRef idx="0">
-          <a:scrgbClr r="0" g="0" b="0"/>
-        </a:effectRef>
-        <a:fontRef idx="minor">
-          <a:schemeClr val="lt1"/>
-        </a:fontRef>
-      </dsp:style>
-      <dsp:txBody>
-        <a:bodyPr spcFirstLastPara="0" vert="horz" wrap="square" lIns="34290" tIns="34290" rIns="34290" bIns="34290" numCol="1" spcCol="1270" anchor="ctr" anchorCtr="0">
-          <a:noAutofit/>
-        </a:bodyPr>
-        <a:lstStyle/>
-        <a:p>
-          <a:pPr marL="0" lvl="0" indent="0" algn="ctr" defTabSz="400050">
-            <a:lnSpc>
-              <a:spcPct val="90000"/>
-            </a:lnSpc>
-            <a:spcBef>
-              <a:spcPct val="0"/>
-            </a:spcBef>
-            <a:spcAft>
-              <a:spcPct val="35000"/>
-            </a:spcAft>
-            <a:buNone/>
-          </a:pPr>
-          <a:r>
-            <a:rPr lang="pt-BR" sz="900" kern="1200"/>
-            <a:t>Empresa </a:t>
-          </a:r>
+          <a:endParaRPr lang="pt-BR" sz="800" kern="1200"/>
         </a:p>
       </dsp:txBody>
       <dsp:txXfrm>
-        <a:off x="2200135" y="1979212"/>
-        <a:ext cx="999768" cy="247429"/>
-      </dsp:txXfrm>
-    </dsp:sp>
-    <dsp:sp modelId="{03552476-F726-4615-9122-8F1BC13329C6}">
-      <dsp:nvSpPr>
-        <dsp:cNvPr id="0" name=""/>
-        <dsp:cNvSpPr/>
-      </dsp:nvSpPr>
-      <dsp:spPr>
-        <a:xfrm rot="5400000">
-          <a:off x="2650740" y="2240911"/>
-          <a:ext cx="98559" cy="118271"/>
-        </a:xfrm>
-        <a:prstGeom prst="rightArrow">
-          <a:avLst>
-            <a:gd name="adj1" fmla="val 60000"/>
-            <a:gd name="adj2" fmla="val 50000"/>
-          </a:avLst>
-        </a:prstGeom>
-        <a:solidFill>
-          <a:schemeClr val="accent1">
-            <a:tint val="60000"/>
-            <a:hueOff val="0"/>
-            <a:satOff val="0"/>
-            <a:lumOff val="0"/>
-            <a:alphaOff val="0"/>
-          </a:schemeClr>
-        </a:solidFill>
-        <a:ln>
-          <a:noFill/>
-        </a:ln>
-        <a:effectLst/>
-      </dsp:spPr>
-      <dsp:style>
-        <a:lnRef idx="0">
-          <a:scrgbClr r="0" g="0" b="0"/>
-        </a:lnRef>
-        <a:fillRef idx="1">
-          <a:scrgbClr r="0" g="0" b="0"/>
-        </a:fillRef>
-        <a:effectRef idx="0">
-          <a:scrgbClr r="0" g="0" b="0"/>
-        </a:effectRef>
-        <a:fontRef idx="minor">
-          <a:schemeClr val="lt1"/>
-        </a:fontRef>
-      </dsp:style>
-      <dsp:txBody>
-        <a:bodyPr spcFirstLastPara="0" vert="horz" wrap="square" lIns="0" tIns="0" rIns="0" bIns="0" numCol="1" spcCol="1270" anchor="ctr" anchorCtr="0">
-          <a:noAutofit/>
-        </a:bodyPr>
-        <a:lstStyle/>
-        <a:p>
-          <a:pPr marL="0" lvl="0" indent="0" algn="ctr" defTabSz="222250">
-            <a:lnSpc>
-              <a:spcPct val="90000"/>
-            </a:lnSpc>
-            <a:spcBef>
-              <a:spcPct val="0"/>
-            </a:spcBef>
-            <a:spcAft>
-              <a:spcPct val="35000"/>
-            </a:spcAft>
-            <a:buNone/>
-          </a:pPr>
-          <a:endParaRPr lang="pt-BR" sz="500" kern="1200"/>
-        </a:p>
-      </dsp:txBody>
-      <dsp:txXfrm rot="-5400000">
-        <a:off x="2664538" y="2250767"/>
-        <a:ext cx="70963" cy="68991"/>
-      </dsp:txXfrm>
-    </dsp:sp>
-    <dsp:sp modelId="{6CF49F8D-4EEA-4084-97F9-CE7DEA2A7A09}">
-      <dsp:nvSpPr>
-        <dsp:cNvPr id="0" name=""/>
-        <dsp:cNvSpPr/>
-      </dsp:nvSpPr>
-      <dsp:spPr>
-        <a:xfrm>
-          <a:off x="2192437" y="2365753"/>
-          <a:ext cx="1015164" cy="262825"/>
-        </a:xfrm>
-        <a:prstGeom prst="roundRect">
-          <a:avLst>
-            <a:gd name="adj" fmla="val 10000"/>
-          </a:avLst>
-        </a:prstGeom>
-        <a:solidFill>
-          <a:schemeClr val="accent1">
-            <a:hueOff val="0"/>
-            <a:satOff val="0"/>
-            <a:lumOff val="0"/>
-            <a:alphaOff val="0"/>
-          </a:schemeClr>
-        </a:solidFill>
-        <a:ln w="12700" cap="flat" cmpd="sng" algn="ctr">
-          <a:solidFill>
-            <a:schemeClr val="lt1">
-              <a:hueOff val="0"/>
-              <a:satOff val="0"/>
-              <a:lumOff val="0"/>
-              <a:alphaOff val="0"/>
-            </a:schemeClr>
-          </a:solidFill>
-          <a:prstDash val="solid"/>
-          <a:miter lim="800000"/>
-        </a:ln>
-        <a:effectLst/>
-      </dsp:spPr>
-      <dsp:style>
-        <a:lnRef idx="2">
-          <a:scrgbClr r="0" g="0" b="0"/>
-        </a:lnRef>
-        <a:fillRef idx="1">
-          <a:scrgbClr r="0" g="0" b="0"/>
-        </a:fillRef>
-        <a:effectRef idx="0">
-          <a:scrgbClr r="0" g="0" b="0"/>
-        </a:effectRef>
-        <a:fontRef idx="minor">
-          <a:schemeClr val="lt1"/>
-        </a:fontRef>
-      </dsp:style>
-      <dsp:txBody>
-        <a:bodyPr spcFirstLastPara="0" vert="horz" wrap="square" lIns="34290" tIns="34290" rIns="34290" bIns="34290" numCol="1" spcCol="1270" anchor="ctr" anchorCtr="0">
-          <a:noAutofit/>
-        </a:bodyPr>
-        <a:lstStyle/>
-        <a:p>
-          <a:pPr marL="0" lvl="0" indent="0" algn="ctr" defTabSz="400050">
-            <a:lnSpc>
-              <a:spcPct val="90000"/>
-            </a:lnSpc>
-            <a:spcBef>
-              <a:spcPct val="0"/>
-            </a:spcBef>
-            <a:spcAft>
-              <a:spcPct val="35000"/>
-            </a:spcAft>
-            <a:buNone/>
-          </a:pPr>
-          <a:r>
-            <a:rPr lang="pt-BR" sz="900" kern="1200"/>
-            <a:t>linha </a:t>
-          </a:r>
-        </a:p>
-      </dsp:txBody>
-      <dsp:txXfrm>
-        <a:off x="2200135" y="2373451"/>
-        <a:ext cx="999768" cy="247429"/>
+        <a:off x="2308564" y="2264110"/>
+        <a:ext cx="782910" cy="353471"/>
       </dsp:txXfrm>
     </dsp:sp>
   </dsp:spTree>

</xml_diff>